<commit_message>
Modified learning and puzzle files
</commit_message>
<xml_diff>
--- a/misc/LearnForFun.docx
+++ b/misc/LearnForFun.docx
@@ -1902,6 +1902,25 @@
       </w:pPr>
       <w:r>
         <w:rPr/>
+        <w:t>&gt; You can refer a member of class inside the constructor because storage for the corresponding object has been allocated, though you might get indeterminate value.</w:t>
+      </w:r>
+    </w:p>
+    <w:p>
+      <w:pPr>
+        <w:pStyle w:val="Normal"/>
+        <w:rPr/>
+      </w:pPr>
+      <w:r>
+        <w:rPr/>
+      </w:r>
+    </w:p>
+    <w:p>
+      <w:pPr>
+        <w:pStyle w:val="Normal"/>
+        <w:rPr/>
+      </w:pPr>
+      <w:r>
+        <w:rPr/>
         <w:t>======================================================================</w:t>
       </w:r>
     </w:p>
@@ -2024,17 +2043,7 @@
           <w:szCs w:val="24"/>
           <w:lang w:val="en-IN" w:eastAsia="zh-CN" w:bidi="hi-IN"/>
         </w:rPr>
-        <w:t>&gt; An inherited protected member cannot be initialized by the derived class</w:t>
-      </w:r>
-      <w:r>
-        <w:rPr>
-          <w:rFonts w:eastAsia="Droid Sans" w:cs="FreeSans"/>
-          <w:color w:val="00000A"/>
-          <w:sz w:val="24"/>
-          <w:szCs w:val="24"/>
-          <w:lang w:val="en-IN" w:eastAsia="zh-CN" w:bidi="hi-IN"/>
-        </w:rPr>
-        <w:t xml:space="preserve"> If move ctor or assignment operator is explicitly declared then no copy ctor and assignment operator are generated</w:t>
+        <w:t>&gt; An inherited protected member cannot be initialized by the derived class If move ctor or assignment operator is explicitly declared then no copy ctor and assignment operator are generated</w:t>
       </w:r>
     </w:p>
     <w:p>
@@ -6905,7 +6914,7 @@
         <w:pBdr>
           <w:top w:val="nil"/>
           <w:left w:val="nil"/>
-          <w:bottom w:val="thickThinSmallGap" w:sz="20" w:space="2" w:color="000000"/>
+          <w:bottom w:val="thickThinSmallGap" w:sz="20" w:space="2" w:color="000001"/>
           <w:right w:val="nil"/>
         </w:pBdr>
         <w:rPr>
@@ -8972,11 +8981,7 @@
       </w:pPr>
       <w:r>
         <w:rPr/>
-        <w:t xml:space="preserve">&gt; </w:t>
-      </w:r>
-      <w:r>
-        <w:rPr/>
-        <w:t>sizeof(func(2)) only prints the sizeof value returned by the function</w:t>
+        <w:t>&gt; sizeof(func(2)) only prints the sizeof value returned by the function</w:t>
       </w:r>
     </w:p>
     <w:p>
@@ -14066,7 +14071,6 @@
         </w:tabs>
         <w:ind w:left="390" w:right="0" w:hanging="0"/>
         <w:rPr>
-          <w:rFonts w:ascii="Liberation Serif" w:hAnsi="Liberation Serif"/>
           <w:b w:val="false"/>
           <w:i w:val="false"/>
           <w:caps w:val="false"/>
@@ -14079,7 +14083,6 @@
       </w:pPr>
       <w:r>
         <w:rPr>
-          <w:rFonts w:ascii="Liberation Serif" w:hAnsi="Liberation Serif"/>
           <w:b w:val="false"/>
           <w:i w:val="false"/>
           <w:caps w:val="false"/>
@@ -14095,7 +14098,6 @@
       <w:bookmarkEnd w:id="0"/>
       <w:r>
         <w:rPr>
-          <w:rFonts w:ascii="Liberation Serif" w:hAnsi="Liberation Serif"/>
           <w:b w:val="false"/>
           <w:i w:val="false"/>
           <w:caps w:val="false"/>
@@ -14121,7 +14123,6 @@
         </w:tabs>
         <w:ind w:left="390" w:right="0" w:hanging="0"/>
         <w:rPr>
-          <w:rFonts w:ascii="Liberation Serif" w:hAnsi="Liberation Serif"/>
           <w:b w:val="false"/>
           <w:i w:val="false"/>
           <w:caps w:val="false"/>
@@ -14134,7 +14135,6 @@
       </w:pPr>
       <w:r>
         <w:rPr>
-          <w:rFonts w:ascii="Liberation Serif" w:hAnsi="Liberation Serif"/>
           <w:b w:val="false"/>
           <w:i w:val="false"/>
           <w:caps w:val="false"/>
@@ -14160,7 +14160,6 @@
         </w:tabs>
         <w:ind w:left="390" w:right="0" w:hanging="0"/>
         <w:rPr>
-          <w:rFonts w:ascii="Liberation Serif" w:hAnsi="Liberation Serif"/>
           <w:b w:val="false"/>
           <w:i w:val="false"/>
           <w:caps w:val="false"/>
@@ -14173,7 +14172,6 @@
       </w:pPr>
       <w:r>
         <w:rPr>
-          <w:rFonts w:ascii="Liberation Serif" w:hAnsi="Liberation Serif"/>
           <w:b w:val="false"/>
           <w:i w:val="false"/>
           <w:caps w:val="false"/>
@@ -14189,7 +14187,6 @@
       <w:bookmarkEnd w:id="1"/>
       <w:r>
         <w:rPr>
-          <w:rFonts w:ascii="Liberation Serif" w:hAnsi="Liberation Serif"/>
           <w:b w:val="false"/>
           <w:i w:val="false"/>
           <w:caps w:val="false"/>
@@ -14215,7 +14212,6 @@
         </w:tabs>
         <w:ind w:left="390" w:right="0" w:hanging="0"/>
         <w:rPr>
-          <w:rFonts w:ascii="Liberation Serif" w:hAnsi="Liberation Serif"/>
           <w:b w:val="false"/>
           <w:i w:val="false"/>
           <w:caps w:val="false"/>
@@ -14228,7 +14224,6 @@
       </w:pPr>
       <w:r>
         <w:rPr>
-          <w:rFonts w:ascii="Liberation Serif" w:hAnsi="Liberation Serif"/>
           <w:b w:val="false"/>
           <w:i w:val="false"/>
           <w:caps w:val="false"/>
@@ -14244,7 +14239,6 @@
       <w:bookmarkEnd w:id="2"/>
       <w:r>
         <w:rPr>
-          <w:rFonts w:ascii="Liberation Serif" w:hAnsi="Liberation Serif"/>
           <w:b w:val="false"/>
           <w:i w:val="false"/>
           <w:caps w:val="false"/>
@@ -18311,7 +18305,7 @@
       <w:pPr>
         <w:pStyle w:val="PreformattedText"/>
         <w:rPr>
-          <w:rFonts w:eastAsia="Droid Sans" w:cs="FreeSans" w:ascii="Liberation Serif" w:hAnsi="Liberation Serif"/>
+          <w:rFonts w:eastAsia="Droid Sans" w:cs="FreeSans"/>
           <w:b/>
           <w:bCs/>
           <w:i w:val="false"/>
@@ -18326,7 +18320,7 @@
       </w:pPr>
       <w:r>
         <w:rPr>
-          <w:rFonts w:eastAsia="Droid Sans" w:cs="FreeSans" w:ascii="Liberation Serif" w:hAnsi="Liberation Serif"/>
+          <w:rFonts w:eastAsia="Droid Sans" w:cs="FreeSans"/>
           <w:b/>
           <w:bCs/>
           <w:i w:val="false"/>
@@ -18345,21 +18339,21 @@
       <w:pPr>
         <w:pStyle w:val="PreformattedText"/>
         <w:rPr>
-          <w:rFonts w:eastAsia="Droid Sans" w:cs="FreeSans" w:ascii="Liberation Serif" w:hAnsi="Liberation Serif"/>
-          <w:b w:val="false"/>
-          <w:i w:val="false"/>
-          <w:caps w:val="false"/>
-          <w:smallCaps w:val="false"/>
-          <w:color w:val="000000"/>
-          <w:spacing w:val="0"/>
-          <w:sz w:val="24"/>
-          <w:szCs w:val="24"/>
-          <w:lang w:val="en-IN" w:eastAsia="zh-CN" w:bidi="hi-IN"/>
-        </w:rPr>
-      </w:pPr>
-      <w:r>
-        <w:rPr>
-          <w:rFonts w:eastAsia="Droid Sans" w:cs="FreeSans" w:ascii="Liberation Serif" w:hAnsi="Liberation Serif"/>
+          <w:rFonts w:eastAsia="Droid Sans" w:cs="FreeSans"/>
+          <w:b w:val="false"/>
+          <w:i w:val="false"/>
+          <w:caps w:val="false"/>
+          <w:smallCaps w:val="false"/>
+          <w:color w:val="000000"/>
+          <w:spacing w:val="0"/>
+          <w:sz w:val="24"/>
+          <w:szCs w:val="24"/>
+          <w:lang w:val="en-IN" w:eastAsia="zh-CN" w:bidi="hi-IN"/>
+        </w:rPr>
+      </w:pPr>
+      <w:r>
+        <w:rPr>
+          <w:rFonts w:eastAsia="Droid Sans" w:cs="FreeSans"/>
           <w:b w:val="false"/>
           <w:i w:val="false"/>
           <w:caps w:val="false"/>
@@ -18377,21 +18371,21 @@
       <w:pPr>
         <w:pStyle w:val="PreformattedText"/>
         <w:rPr>
-          <w:rFonts w:eastAsia="Droid Sans" w:cs="FreeSans" w:ascii="Liberation Serif" w:hAnsi="Liberation Serif"/>
-          <w:b w:val="false"/>
-          <w:i w:val="false"/>
-          <w:caps w:val="false"/>
-          <w:smallCaps w:val="false"/>
-          <w:color w:val="000000"/>
-          <w:spacing w:val="0"/>
-          <w:sz w:val="24"/>
-          <w:szCs w:val="24"/>
-          <w:lang w:val="en-IN" w:eastAsia="zh-CN" w:bidi="hi-IN"/>
-        </w:rPr>
-      </w:pPr>
-      <w:r>
-        <w:rPr>
-          <w:rFonts w:eastAsia="Droid Sans" w:cs="FreeSans" w:ascii="Liberation Serif" w:hAnsi="Liberation Serif"/>
+          <w:rFonts w:eastAsia="Droid Sans" w:cs="FreeSans"/>
+          <w:b w:val="false"/>
+          <w:i w:val="false"/>
+          <w:caps w:val="false"/>
+          <w:smallCaps w:val="false"/>
+          <w:color w:val="000000"/>
+          <w:spacing w:val="0"/>
+          <w:sz w:val="24"/>
+          <w:szCs w:val="24"/>
+          <w:lang w:val="en-IN" w:eastAsia="zh-CN" w:bidi="hi-IN"/>
+        </w:rPr>
+      </w:pPr>
+      <w:r>
+        <w:rPr>
+          <w:rFonts w:eastAsia="Droid Sans" w:cs="FreeSans"/>
           <w:b w:val="false"/>
           <w:i w:val="false"/>
           <w:caps w:val="false"/>
@@ -18409,21 +18403,21 @@
       <w:pPr>
         <w:pStyle w:val="PreformattedText"/>
         <w:rPr>
-          <w:rFonts w:eastAsia="Droid Sans" w:cs="FreeSans" w:ascii="Liberation Serif" w:hAnsi="Liberation Serif"/>
-          <w:b w:val="false"/>
-          <w:i w:val="false"/>
-          <w:caps w:val="false"/>
-          <w:smallCaps w:val="false"/>
-          <w:color w:val="000000"/>
-          <w:spacing w:val="0"/>
-          <w:sz w:val="24"/>
-          <w:szCs w:val="24"/>
-          <w:lang w:val="en-IN" w:eastAsia="zh-CN" w:bidi="hi-IN"/>
-        </w:rPr>
-      </w:pPr>
-      <w:r>
-        <w:rPr>
-          <w:rFonts w:eastAsia="Droid Sans" w:cs="FreeSans" w:ascii="Liberation Serif" w:hAnsi="Liberation Serif"/>
+          <w:rFonts w:eastAsia="Droid Sans" w:cs="FreeSans"/>
+          <w:b w:val="false"/>
+          <w:i w:val="false"/>
+          <w:caps w:val="false"/>
+          <w:smallCaps w:val="false"/>
+          <w:color w:val="000000"/>
+          <w:spacing w:val="0"/>
+          <w:sz w:val="24"/>
+          <w:szCs w:val="24"/>
+          <w:lang w:val="en-IN" w:eastAsia="zh-CN" w:bidi="hi-IN"/>
+        </w:rPr>
+      </w:pPr>
+      <w:r>
+        <w:rPr>
+          <w:rFonts w:eastAsia="Droid Sans" w:cs="FreeSans"/>
           <w:b w:val="false"/>
           <w:i w:val="false"/>
           <w:caps w:val="false"/>
@@ -18441,21 +18435,21 @@
       <w:pPr>
         <w:pStyle w:val="PreformattedText"/>
         <w:rPr>
-          <w:rFonts w:eastAsia="Droid Sans" w:cs="FreeSans" w:ascii="Liberation Serif" w:hAnsi="Liberation Serif"/>
-          <w:b w:val="false"/>
-          <w:i w:val="false"/>
-          <w:caps w:val="false"/>
-          <w:smallCaps w:val="false"/>
-          <w:color w:val="000000"/>
-          <w:spacing w:val="0"/>
-          <w:sz w:val="24"/>
-          <w:szCs w:val="24"/>
-          <w:lang w:val="en-IN" w:eastAsia="zh-CN" w:bidi="hi-IN"/>
-        </w:rPr>
-      </w:pPr>
-      <w:r>
-        <w:rPr>
-          <w:rFonts w:eastAsia="Droid Sans" w:cs="FreeSans" w:ascii="Liberation Serif" w:hAnsi="Liberation Serif"/>
+          <w:rFonts w:eastAsia="Droid Sans" w:cs="FreeSans"/>
+          <w:b w:val="false"/>
+          <w:i w:val="false"/>
+          <w:caps w:val="false"/>
+          <w:smallCaps w:val="false"/>
+          <w:color w:val="000000"/>
+          <w:spacing w:val="0"/>
+          <w:sz w:val="24"/>
+          <w:szCs w:val="24"/>
+          <w:lang w:val="en-IN" w:eastAsia="zh-CN" w:bidi="hi-IN"/>
+        </w:rPr>
+      </w:pPr>
+      <w:r>
+        <w:rPr>
+          <w:rFonts w:eastAsia="Droid Sans" w:cs="FreeSans"/>
           <w:b w:val="false"/>
           <w:i w:val="false"/>
           <w:caps w:val="false"/>
@@ -18473,21 +18467,21 @@
       <w:pPr>
         <w:pStyle w:val="PreformattedText"/>
         <w:rPr>
-          <w:rFonts w:eastAsia="Droid Sans" w:cs="FreeSans" w:ascii="Liberation Serif" w:hAnsi="Liberation Serif"/>
-          <w:b w:val="false"/>
-          <w:i w:val="false"/>
-          <w:caps w:val="false"/>
-          <w:smallCaps w:val="false"/>
-          <w:color w:val="000000"/>
-          <w:spacing w:val="0"/>
-          <w:sz w:val="24"/>
-          <w:szCs w:val="24"/>
-          <w:lang w:val="en-IN" w:eastAsia="zh-CN" w:bidi="hi-IN"/>
-        </w:rPr>
-      </w:pPr>
-      <w:r>
-        <w:rPr>
-          <w:rFonts w:eastAsia="Droid Sans" w:cs="FreeSans" w:ascii="Liberation Serif" w:hAnsi="Liberation Serif"/>
+          <w:rFonts w:eastAsia="Droid Sans" w:cs="FreeSans"/>
+          <w:b w:val="false"/>
+          <w:i w:val="false"/>
+          <w:caps w:val="false"/>
+          <w:smallCaps w:val="false"/>
+          <w:color w:val="000000"/>
+          <w:spacing w:val="0"/>
+          <w:sz w:val="24"/>
+          <w:szCs w:val="24"/>
+          <w:lang w:val="en-IN" w:eastAsia="zh-CN" w:bidi="hi-IN"/>
+        </w:rPr>
+      </w:pPr>
+      <w:r>
+        <w:rPr>
+          <w:rFonts w:eastAsia="Droid Sans" w:cs="FreeSans"/>
           <w:b w:val="false"/>
           <w:i w:val="false"/>
           <w:caps w:val="false"/>
@@ -18536,21 +18530,21 @@
       <w:pPr>
         <w:pStyle w:val="PreformattedText"/>
         <w:rPr>
-          <w:rFonts w:eastAsia="Droid Sans" w:cs="FreeSans" w:ascii="Liberation Serif" w:hAnsi="Liberation Serif"/>
-          <w:b w:val="false"/>
-          <w:i w:val="false"/>
-          <w:caps w:val="false"/>
-          <w:smallCaps w:val="false"/>
-          <w:color w:val="000000"/>
-          <w:spacing w:val="0"/>
-          <w:sz w:val="24"/>
-          <w:szCs w:val="24"/>
-          <w:lang w:val="en-IN" w:eastAsia="zh-CN" w:bidi="hi-IN"/>
-        </w:rPr>
-      </w:pPr>
-      <w:r>
-        <w:rPr>
-          <w:rFonts w:eastAsia="Droid Sans" w:cs="FreeSans" w:ascii="Liberation Serif" w:hAnsi="Liberation Serif"/>
+          <w:rFonts w:eastAsia="Droid Sans" w:cs="FreeSans"/>
+          <w:b w:val="false"/>
+          <w:i w:val="false"/>
+          <w:caps w:val="false"/>
+          <w:smallCaps w:val="false"/>
+          <w:color w:val="000000"/>
+          <w:spacing w:val="0"/>
+          <w:sz w:val="24"/>
+          <w:szCs w:val="24"/>
+          <w:lang w:val="en-IN" w:eastAsia="zh-CN" w:bidi="hi-IN"/>
+        </w:rPr>
+      </w:pPr>
+      <w:r>
+        <w:rPr>
+          <w:rFonts w:eastAsia="Droid Sans" w:cs="FreeSans"/>
           <w:b/>
           <w:bCs/>
           <w:i w:val="false"/>
@@ -18582,7 +18576,7 @@
       </w:r>
       <w:r>
         <w:rPr>
-          <w:rFonts w:eastAsia="Droid Sans" w:cs="FreeSans" w:ascii="Liberation Serif" w:hAnsi="Liberation Serif"/>
+          <w:rFonts w:eastAsia="Droid Sans" w:cs="FreeSans"/>
           <w:b w:val="false"/>
           <w:i w:val="false"/>
           <w:caps w:val="false"/>
@@ -18612,7 +18606,7 @@
       </w:r>
       <w:r>
         <w:rPr>
-          <w:rFonts w:eastAsia="Droid Sans" w:cs="FreeSans" w:ascii="Liberation Serif" w:hAnsi="Liberation Serif"/>
+          <w:rFonts w:eastAsia="Droid Sans" w:cs="FreeSans"/>
           <w:b w:val="false"/>
           <w:i w:val="false"/>
           <w:caps w:val="false"/>
@@ -18630,21 +18624,21 @@
       <w:pPr>
         <w:pStyle w:val="PreformattedText"/>
         <w:rPr>
-          <w:rFonts w:eastAsia="Droid Sans" w:cs="FreeSans" w:ascii="Liberation Serif" w:hAnsi="Liberation Serif"/>
-          <w:b w:val="false"/>
-          <w:i w:val="false"/>
-          <w:caps w:val="false"/>
-          <w:smallCaps w:val="false"/>
-          <w:color w:val="000000"/>
-          <w:spacing w:val="0"/>
-          <w:sz w:val="24"/>
-          <w:szCs w:val="24"/>
-          <w:lang w:val="en-IN" w:eastAsia="zh-CN" w:bidi="hi-IN"/>
-        </w:rPr>
-      </w:pPr>
-      <w:r>
-        <w:rPr>
-          <w:rFonts w:eastAsia="Droid Sans" w:cs="FreeSans" w:ascii="Liberation Serif" w:hAnsi="Liberation Serif"/>
+          <w:rFonts w:eastAsia="Droid Sans" w:cs="FreeSans"/>
+          <w:b w:val="false"/>
+          <w:i w:val="false"/>
+          <w:caps w:val="false"/>
+          <w:smallCaps w:val="false"/>
+          <w:color w:val="000000"/>
+          <w:spacing w:val="0"/>
+          <w:sz w:val="24"/>
+          <w:szCs w:val="24"/>
+          <w:lang w:val="en-IN" w:eastAsia="zh-CN" w:bidi="hi-IN"/>
+        </w:rPr>
+      </w:pPr>
+      <w:r>
+        <w:rPr>
+          <w:rFonts w:eastAsia="Droid Sans" w:cs="FreeSans"/>
           <w:b w:val="false"/>
           <w:i w:val="false"/>
           <w:caps w:val="false"/>
@@ -18662,21 +18656,21 @@
       <w:pPr>
         <w:pStyle w:val="PreformattedText"/>
         <w:rPr>
-          <w:rFonts w:eastAsia="Droid Sans" w:cs="FreeSans" w:ascii="Liberation Serif" w:hAnsi="Liberation Serif"/>
-          <w:b w:val="false"/>
-          <w:i w:val="false"/>
-          <w:caps w:val="false"/>
-          <w:smallCaps w:val="false"/>
-          <w:color w:val="000000"/>
-          <w:spacing w:val="0"/>
-          <w:sz w:val="24"/>
-          <w:szCs w:val="24"/>
-          <w:lang w:val="en-IN" w:eastAsia="zh-CN" w:bidi="hi-IN"/>
-        </w:rPr>
-      </w:pPr>
-      <w:r>
-        <w:rPr>
-          <w:rFonts w:eastAsia="Droid Sans" w:cs="FreeSans" w:ascii="Liberation Serif" w:hAnsi="Liberation Serif"/>
+          <w:rFonts w:eastAsia="Droid Sans" w:cs="FreeSans"/>
+          <w:b w:val="false"/>
+          <w:i w:val="false"/>
+          <w:caps w:val="false"/>
+          <w:smallCaps w:val="false"/>
+          <w:color w:val="000000"/>
+          <w:spacing w:val="0"/>
+          <w:sz w:val="24"/>
+          <w:szCs w:val="24"/>
+          <w:lang w:val="en-IN" w:eastAsia="zh-CN" w:bidi="hi-IN"/>
+        </w:rPr>
+      </w:pPr>
+      <w:r>
+        <w:rPr>
+          <w:rFonts w:eastAsia="Droid Sans" w:cs="FreeSans"/>
           <w:b w:val="false"/>
           <w:i w:val="false"/>
           <w:caps w:val="false"/>
@@ -18694,21 +18688,21 @@
       <w:pPr>
         <w:pStyle w:val="PreformattedText"/>
         <w:rPr>
-          <w:rFonts w:eastAsia="Droid Sans" w:cs="FreeSans" w:ascii="Liberation Serif" w:hAnsi="Liberation Serif"/>
-          <w:b w:val="false"/>
-          <w:i w:val="false"/>
-          <w:caps w:val="false"/>
-          <w:smallCaps w:val="false"/>
-          <w:color w:val="000000"/>
-          <w:spacing w:val="0"/>
-          <w:sz w:val="24"/>
-          <w:szCs w:val="24"/>
-          <w:lang w:val="en-IN" w:eastAsia="zh-CN" w:bidi="hi-IN"/>
-        </w:rPr>
-      </w:pPr>
-      <w:r>
-        <w:rPr>
-          <w:rFonts w:eastAsia="Droid Sans" w:cs="FreeSans" w:ascii="Liberation Serif" w:hAnsi="Liberation Serif"/>
+          <w:rFonts w:eastAsia="Droid Sans" w:cs="FreeSans"/>
+          <w:b w:val="false"/>
+          <w:i w:val="false"/>
+          <w:caps w:val="false"/>
+          <w:smallCaps w:val="false"/>
+          <w:color w:val="000000"/>
+          <w:spacing w:val="0"/>
+          <w:sz w:val="24"/>
+          <w:szCs w:val="24"/>
+          <w:lang w:val="en-IN" w:eastAsia="zh-CN" w:bidi="hi-IN"/>
+        </w:rPr>
+      </w:pPr>
+      <w:r>
+        <w:rPr>
+          <w:rFonts w:eastAsia="Droid Sans" w:cs="FreeSans"/>
           <w:b w:val="false"/>
           <w:i w:val="false"/>
           <w:caps w:val="false"/>
@@ -18726,21 +18720,21 @@
       <w:pPr>
         <w:pStyle w:val="PreformattedText"/>
         <w:rPr>
-          <w:rFonts w:eastAsia="Droid Sans" w:cs="FreeSans" w:ascii="Liberation Serif" w:hAnsi="Liberation Serif"/>
-          <w:b w:val="false"/>
-          <w:i w:val="false"/>
-          <w:caps w:val="false"/>
-          <w:smallCaps w:val="false"/>
-          <w:color w:val="000000"/>
-          <w:spacing w:val="0"/>
-          <w:sz w:val="24"/>
-          <w:szCs w:val="24"/>
-          <w:lang w:val="en-IN" w:eastAsia="zh-CN" w:bidi="hi-IN"/>
-        </w:rPr>
-      </w:pPr>
-      <w:r>
-        <w:rPr>
-          <w:rFonts w:eastAsia="Droid Sans" w:cs="FreeSans" w:ascii="Liberation Serif" w:hAnsi="Liberation Serif"/>
+          <w:rFonts w:eastAsia="Droid Sans" w:cs="FreeSans"/>
+          <w:b w:val="false"/>
+          <w:i w:val="false"/>
+          <w:caps w:val="false"/>
+          <w:smallCaps w:val="false"/>
+          <w:color w:val="000000"/>
+          <w:spacing w:val="0"/>
+          <w:sz w:val="24"/>
+          <w:szCs w:val="24"/>
+          <w:lang w:val="en-IN" w:eastAsia="zh-CN" w:bidi="hi-IN"/>
+        </w:rPr>
+      </w:pPr>
+      <w:r>
+        <w:rPr>
+          <w:rFonts w:eastAsia="Droid Sans" w:cs="FreeSans"/>
           <w:b w:val="false"/>
           <w:i w:val="false"/>
           <w:caps w:val="false"/>
@@ -18914,21 +18908,21 @@
       <w:pPr>
         <w:pStyle w:val="PreformattedText"/>
         <w:rPr>
-          <w:rFonts w:eastAsia="Droid Sans" w:cs="FreeSans" w:ascii="Liberation Serif" w:hAnsi="Liberation Serif"/>
-          <w:b w:val="false"/>
-          <w:i w:val="false"/>
-          <w:caps w:val="false"/>
-          <w:smallCaps w:val="false"/>
-          <w:color w:val="000000"/>
-          <w:spacing w:val="0"/>
-          <w:sz w:val="24"/>
-          <w:szCs w:val="24"/>
-          <w:lang w:val="en-IN" w:eastAsia="zh-CN" w:bidi="hi-IN"/>
-        </w:rPr>
-      </w:pPr>
-      <w:r>
-        <w:rPr>
-          <w:rFonts w:eastAsia="Droid Sans" w:cs="FreeSans" w:ascii="Liberation Serif" w:hAnsi="Liberation Serif"/>
+          <w:rFonts w:eastAsia="Droid Sans" w:cs="FreeSans"/>
+          <w:b w:val="false"/>
+          <w:i w:val="false"/>
+          <w:caps w:val="false"/>
+          <w:smallCaps w:val="false"/>
+          <w:color w:val="000000"/>
+          <w:spacing w:val="0"/>
+          <w:sz w:val="24"/>
+          <w:szCs w:val="24"/>
+          <w:lang w:val="en-IN" w:eastAsia="zh-CN" w:bidi="hi-IN"/>
+        </w:rPr>
+      </w:pPr>
+      <w:r>
+        <w:rPr>
+          <w:rFonts w:eastAsia="Droid Sans" w:cs="FreeSans"/>
           <w:b w:val="false"/>
           <w:i w:val="false"/>
           <w:caps w:val="false"/>
@@ -18946,21 +18940,21 @@
       <w:pPr>
         <w:pStyle w:val="PreformattedText"/>
         <w:rPr>
-          <w:rFonts w:eastAsia="Droid Sans" w:cs="FreeSans" w:ascii="Liberation Serif" w:hAnsi="Liberation Serif"/>
-          <w:b w:val="false"/>
-          <w:i w:val="false"/>
-          <w:caps w:val="false"/>
-          <w:smallCaps w:val="false"/>
-          <w:color w:val="000000"/>
-          <w:spacing w:val="0"/>
-          <w:sz w:val="24"/>
-          <w:szCs w:val="24"/>
-          <w:lang w:val="en-IN" w:eastAsia="zh-CN" w:bidi="hi-IN"/>
-        </w:rPr>
-      </w:pPr>
-      <w:r>
-        <w:rPr>
-          <w:rFonts w:eastAsia="Droid Sans" w:cs="FreeSans" w:ascii="Liberation Serif" w:hAnsi="Liberation Serif"/>
+          <w:rFonts w:eastAsia="Droid Sans" w:cs="FreeSans"/>
+          <w:b w:val="false"/>
+          <w:i w:val="false"/>
+          <w:caps w:val="false"/>
+          <w:smallCaps w:val="false"/>
+          <w:color w:val="000000"/>
+          <w:spacing w:val="0"/>
+          <w:sz w:val="24"/>
+          <w:szCs w:val="24"/>
+          <w:lang w:val="en-IN" w:eastAsia="zh-CN" w:bidi="hi-IN"/>
+        </w:rPr>
+      </w:pPr>
+      <w:r>
+        <w:rPr>
+          <w:rFonts w:eastAsia="Droid Sans" w:cs="FreeSans"/>
           <w:b w:val="false"/>
           <w:i w:val="false"/>
           <w:caps w:val="false"/>
@@ -18978,21 +18972,21 @@
       <w:pPr>
         <w:pStyle w:val="PreformattedText"/>
         <w:rPr>
-          <w:rFonts w:eastAsia="Droid Sans" w:cs="FreeSans" w:ascii="Liberation Serif" w:hAnsi="Liberation Serif"/>
-          <w:b w:val="false"/>
-          <w:i w:val="false"/>
-          <w:caps w:val="false"/>
-          <w:smallCaps w:val="false"/>
-          <w:color w:val="000000"/>
-          <w:spacing w:val="0"/>
-          <w:sz w:val="24"/>
-          <w:szCs w:val="24"/>
-          <w:lang w:val="en-IN" w:eastAsia="zh-CN" w:bidi="hi-IN"/>
-        </w:rPr>
-      </w:pPr>
-      <w:r>
-        <w:rPr>
-          <w:rFonts w:eastAsia="Droid Sans" w:cs="FreeSans" w:ascii="Liberation Serif" w:hAnsi="Liberation Serif"/>
+          <w:rFonts w:eastAsia="Droid Sans" w:cs="FreeSans"/>
+          <w:b w:val="false"/>
+          <w:i w:val="false"/>
+          <w:caps w:val="false"/>
+          <w:smallCaps w:val="false"/>
+          <w:color w:val="000000"/>
+          <w:spacing w:val="0"/>
+          <w:sz w:val="24"/>
+          <w:szCs w:val="24"/>
+          <w:lang w:val="en-IN" w:eastAsia="zh-CN" w:bidi="hi-IN"/>
+        </w:rPr>
+      </w:pPr>
+      <w:r>
+        <w:rPr>
+          <w:rFonts w:eastAsia="Droid Sans" w:cs="FreeSans"/>
           <w:b w:val="false"/>
           <w:i w:val="false"/>
           <w:caps w:val="false"/>
@@ -19009,21 +19003,21 @@
       <w:pPr>
         <w:pStyle w:val="PreformattedText"/>
         <w:rPr>
-          <w:rFonts w:eastAsia="Droid Sans" w:cs="FreeSans" w:ascii="Liberation Serif" w:hAnsi="Liberation Serif"/>
-          <w:b w:val="false"/>
-          <w:i w:val="false"/>
-          <w:caps w:val="false"/>
-          <w:smallCaps w:val="false"/>
-          <w:color w:val="000000"/>
-          <w:spacing w:val="0"/>
-          <w:sz w:val="24"/>
-          <w:szCs w:val="24"/>
-          <w:lang w:val="en-IN" w:eastAsia="zh-CN" w:bidi="hi-IN"/>
-        </w:rPr>
-      </w:pPr>
-      <w:r>
-        <w:rPr>
-          <w:rFonts w:eastAsia="Droid Sans" w:cs="FreeSans" w:ascii="Liberation Serif" w:hAnsi="Liberation Serif"/>
+          <w:rFonts w:eastAsia="Droid Sans" w:cs="FreeSans"/>
+          <w:b w:val="false"/>
+          <w:i w:val="false"/>
+          <w:caps w:val="false"/>
+          <w:smallCaps w:val="false"/>
+          <w:color w:val="000000"/>
+          <w:spacing w:val="0"/>
+          <w:sz w:val="24"/>
+          <w:szCs w:val="24"/>
+          <w:lang w:val="en-IN" w:eastAsia="zh-CN" w:bidi="hi-IN"/>
+        </w:rPr>
+      </w:pPr>
+      <w:r>
+        <w:rPr>
+          <w:rFonts w:eastAsia="Droid Sans" w:cs="FreeSans"/>
           <w:b w:val="false"/>
           <w:i w:val="false"/>
           <w:caps w:val="false"/>
@@ -19041,21 +19035,21 @@
       <w:pPr>
         <w:pStyle w:val="PreformattedText"/>
         <w:rPr>
-          <w:rFonts w:eastAsia="Droid Sans" w:cs="FreeSans" w:ascii="Liberation Serif" w:hAnsi="Liberation Serif"/>
-          <w:b w:val="false"/>
-          <w:i w:val="false"/>
-          <w:caps w:val="false"/>
-          <w:smallCaps w:val="false"/>
-          <w:color w:val="000000"/>
-          <w:spacing w:val="0"/>
-          <w:sz w:val="24"/>
-          <w:szCs w:val="24"/>
-          <w:lang w:val="en-IN" w:eastAsia="zh-CN" w:bidi="hi-IN"/>
-        </w:rPr>
-      </w:pPr>
-      <w:r>
-        <w:rPr>
-          <w:rFonts w:eastAsia="Droid Sans" w:cs="FreeSans" w:ascii="Liberation Serif" w:hAnsi="Liberation Serif"/>
+          <w:rFonts w:eastAsia="Droid Sans" w:cs="FreeSans"/>
+          <w:b w:val="false"/>
+          <w:i w:val="false"/>
+          <w:caps w:val="false"/>
+          <w:smallCaps w:val="false"/>
+          <w:color w:val="000000"/>
+          <w:spacing w:val="0"/>
+          <w:sz w:val="24"/>
+          <w:szCs w:val="24"/>
+          <w:lang w:val="en-IN" w:eastAsia="zh-CN" w:bidi="hi-IN"/>
+        </w:rPr>
+      </w:pPr>
+      <w:r>
+        <w:rPr>
+          <w:rFonts w:eastAsia="Droid Sans" w:cs="FreeSans"/>
           <w:b w:val="false"/>
           <w:i w:val="false"/>
           <w:caps w:val="false"/>
@@ -19073,21 +19067,21 @@
       <w:pPr>
         <w:pStyle w:val="PreformattedText"/>
         <w:rPr>
-          <w:rFonts w:eastAsia="Droid Sans" w:cs="FreeSans" w:ascii="Liberation Serif" w:hAnsi="Liberation Serif"/>
-          <w:b w:val="false"/>
-          <w:i w:val="false"/>
-          <w:caps w:val="false"/>
-          <w:smallCaps w:val="false"/>
-          <w:color w:val="000000"/>
-          <w:spacing w:val="0"/>
-          <w:sz w:val="24"/>
-          <w:szCs w:val="24"/>
-          <w:lang w:val="en-IN" w:eastAsia="zh-CN" w:bidi="hi-IN"/>
-        </w:rPr>
-      </w:pPr>
-      <w:r>
-        <w:rPr>
-          <w:rFonts w:eastAsia="Droid Sans" w:cs="FreeSans" w:ascii="Liberation Serif" w:hAnsi="Liberation Serif"/>
+          <w:rFonts w:eastAsia="Droid Sans" w:cs="FreeSans"/>
+          <w:b w:val="false"/>
+          <w:i w:val="false"/>
+          <w:caps w:val="false"/>
+          <w:smallCaps w:val="false"/>
+          <w:color w:val="000000"/>
+          <w:spacing w:val="0"/>
+          <w:sz w:val="24"/>
+          <w:szCs w:val="24"/>
+          <w:lang w:val="en-IN" w:eastAsia="zh-CN" w:bidi="hi-IN"/>
+        </w:rPr>
+      </w:pPr>
+      <w:r>
+        <w:rPr>
+          <w:rFonts w:eastAsia="Droid Sans" w:cs="FreeSans"/>
           <w:b w:val="false"/>
           <w:i w:val="false"/>
           <w:caps w:val="false"/>
@@ -19105,21 +19099,21 @@
       <w:pPr>
         <w:pStyle w:val="PreformattedText"/>
         <w:rPr>
-          <w:rFonts w:eastAsia="Droid Sans" w:cs="FreeSans" w:ascii="Liberation Serif" w:hAnsi="Liberation Serif"/>
-          <w:b w:val="false"/>
-          <w:i w:val="false"/>
-          <w:caps w:val="false"/>
-          <w:smallCaps w:val="false"/>
-          <w:color w:val="000000"/>
-          <w:spacing w:val="0"/>
-          <w:sz w:val="24"/>
-          <w:szCs w:val="24"/>
-          <w:lang w:val="en-IN" w:eastAsia="zh-CN" w:bidi="hi-IN"/>
-        </w:rPr>
-      </w:pPr>
-      <w:r>
-        <w:rPr>
-          <w:rFonts w:eastAsia="Droid Sans" w:cs="FreeSans" w:ascii="Liberation Serif" w:hAnsi="Liberation Serif"/>
+          <w:rFonts w:eastAsia="Droid Sans" w:cs="FreeSans"/>
+          <w:b w:val="false"/>
+          <w:i w:val="false"/>
+          <w:caps w:val="false"/>
+          <w:smallCaps w:val="false"/>
+          <w:color w:val="000000"/>
+          <w:spacing w:val="0"/>
+          <w:sz w:val="24"/>
+          <w:szCs w:val="24"/>
+          <w:lang w:val="en-IN" w:eastAsia="zh-CN" w:bidi="hi-IN"/>
+        </w:rPr>
+      </w:pPr>
+      <w:r>
+        <w:rPr>
+          <w:rFonts w:eastAsia="Droid Sans" w:cs="FreeSans"/>
           <w:b w:val="false"/>
           <w:i w:val="false"/>
           <w:caps w:val="false"/>
@@ -19137,21 +19131,21 @@
       <w:pPr>
         <w:pStyle w:val="PreformattedText"/>
         <w:rPr>
-          <w:rFonts w:eastAsia="Droid Sans" w:cs="FreeSans" w:ascii="Liberation Serif" w:hAnsi="Liberation Serif"/>
-          <w:b w:val="false"/>
-          <w:i w:val="false"/>
-          <w:caps w:val="false"/>
-          <w:smallCaps w:val="false"/>
-          <w:color w:val="000000"/>
-          <w:spacing w:val="0"/>
-          <w:sz w:val="24"/>
-          <w:szCs w:val="24"/>
-          <w:lang w:val="en-IN" w:eastAsia="zh-CN" w:bidi="hi-IN"/>
-        </w:rPr>
-      </w:pPr>
-      <w:r>
-        <w:rPr>
-          <w:rFonts w:eastAsia="Droid Sans" w:cs="FreeSans" w:ascii="Liberation Serif" w:hAnsi="Liberation Serif"/>
+          <w:rFonts w:eastAsia="Droid Sans" w:cs="FreeSans"/>
+          <w:b w:val="false"/>
+          <w:i w:val="false"/>
+          <w:caps w:val="false"/>
+          <w:smallCaps w:val="false"/>
+          <w:color w:val="000000"/>
+          <w:spacing w:val="0"/>
+          <w:sz w:val="24"/>
+          <w:szCs w:val="24"/>
+          <w:lang w:val="en-IN" w:eastAsia="zh-CN" w:bidi="hi-IN"/>
+        </w:rPr>
+      </w:pPr>
+      <w:r>
+        <w:rPr>
+          <w:rFonts w:eastAsia="Droid Sans" w:cs="FreeSans"/>
           <w:b w:val="false"/>
           <w:i w:val="false"/>
           <w:caps w:val="false"/>
@@ -21783,7 +21777,7 @@
           <w:rFonts w:ascii="Lohit Bengali" w:hAnsi="Lohit Bengali"/>
           <w:b/>
           <w:bCs/>
-          <w:color w:val="9900FF"/>
+          <w:color w:val="000000"/>
           <w:sz w:val="26"/>
           <w:szCs w:val="26"/>
           <w:shd w:fill="FFFFFF" w:val="clear"/>
@@ -21801,23 +21795,21 @@
         </w:rPr>
         <w:t>Switches and Hubs and bridges</w:t>
       </w:r>
-      <w:r>
-        <w:rPr>
-          <w:rFonts w:ascii="Lohit Bengali" w:hAnsi="Lohit Bengali"/>
-          <w:b/>
-          <w:bCs/>
-          <w:color w:val="9900FF"/>
+    </w:p>
+    <w:p>
+      <w:pPr>
+        <w:pStyle w:val="Normal"/>
+        <w:rPr>
+          <w:b w:val="false"/>
+          <w:bCs w:val="false"/>
+          <w:color w:val="000000"/>
           <w:sz w:val="26"/>
           <w:szCs w:val="26"/>
           <w:shd w:fill="FFFFFF" w:val="clear"/>
         </w:rPr>
-      </w:r>
-    </w:p>
-    <w:p>
-      <w:pPr>
-        <w:pStyle w:val="Normal"/>
-        <w:rPr>
-          <w:rFonts w:ascii="Liberation Serif" w:hAnsi="Liberation Serif"/>
+      </w:pPr>
+      <w:r>
+        <w:rPr>
           <w:b w:val="false"/>
           <w:bCs w:val="false"/>
           <w:color w:val="000000"/>
@@ -21825,10 +21817,13 @@
           <w:szCs w:val="26"/>
           <w:shd w:fill="FFFFFF" w:val="clear"/>
         </w:rPr>
-      </w:pPr>
-      <w:r>
-        <w:rPr>
-          <w:rFonts w:ascii="Liberation Serif" w:hAnsi="Liberation Serif"/>
+        <w:t>Hubs broadcasts frames to all ports so that destined ones get the packet while switch mantains the MAC addresses of all devices and forward the frame to that device only and has &gt; 2 ports while bridge is similar to switch, only difference is that it has only 2 ports</w:t>
+      </w:r>
+    </w:p>
+    <w:p>
+      <w:pPr>
+        <w:pStyle w:val="Normal"/>
+        <w:rPr>
           <w:b w:val="false"/>
           <w:bCs w:val="false"/>
           <w:color w:val="000000"/>
@@ -21836,14 +21831,9 @@
           <w:szCs w:val="26"/>
           <w:shd w:fill="FFFFFF" w:val="clear"/>
         </w:rPr>
-        <w:t>Hubs broadcasts frames to all ports so that destined ones get the packet while switch mantains the MAC addresses of all devices and forward the frame to that device only and has &gt; 2 ports while bridge is similar to switch, only difference is that it has only 2 ports</w:t>
-      </w:r>
-    </w:p>
-    <w:p>
-      <w:pPr>
-        <w:pStyle w:val="Normal"/>
-        <w:rPr>
-          <w:rFonts w:ascii="Liberation Serif" w:hAnsi="Liberation Serif"/>
+      </w:pPr>
+      <w:r>
+        <w:rPr>
           <w:b w:val="false"/>
           <w:bCs w:val="false"/>
           <w:color w:val="000000"/>
@@ -21851,10 +21841,12 @@
           <w:szCs w:val="26"/>
           <w:shd w:fill="FFFFFF" w:val="clear"/>
         </w:rPr>
-      </w:pPr>
-      <w:r>
-        <w:rPr>
-          <w:rFonts w:ascii="Liberation Serif" w:hAnsi="Liberation Serif"/>
+      </w:r>
+    </w:p>
+    <w:p>
+      <w:pPr>
+        <w:pStyle w:val="Normal"/>
+        <w:rPr>
           <w:b w:val="false"/>
           <w:bCs w:val="false"/>
           <w:color w:val="000000"/>
@@ -21862,13 +21854,9 @@
           <w:szCs w:val="26"/>
           <w:shd w:fill="FFFFFF" w:val="clear"/>
         </w:rPr>
-      </w:r>
-    </w:p>
-    <w:p>
-      <w:pPr>
-        <w:pStyle w:val="Normal"/>
-        <w:rPr>
-          <w:rFonts w:ascii="Liberation Serif" w:hAnsi="Liberation Serif"/>
+      </w:pPr>
+      <w:r>
+        <w:rPr>
           <w:b w:val="false"/>
           <w:bCs w:val="false"/>
           <w:color w:val="000000"/>
@@ -21876,10 +21864,13 @@
           <w:szCs w:val="26"/>
           <w:shd w:fill="FFFFFF" w:val="clear"/>
         </w:rPr>
-      </w:pPr>
-      <w:r>
-        <w:rPr>
-          <w:rFonts w:ascii="Liberation Serif" w:hAnsi="Liberation Serif"/>
+        <w:t xml:space="preserve">Routers transmits packets contained at IP layer, usually these are located at gateways, the point where 2 networks interact..Router uses ICMP ( INternter control message protocol )  to find the best path . The same is used in traceroute. </w:t>
+      </w:r>
+    </w:p>
+    <w:p>
+      <w:pPr>
+        <w:pStyle w:val="Normal"/>
+        <w:rPr>
           <w:b w:val="false"/>
           <w:bCs w:val="false"/>
           <w:color w:val="000000"/>
@@ -21887,14 +21878,9 @@
           <w:szCs w:val="26"/>
           <w:shd w:fill="FFFFFF" w:val="clear"/>
         </w:rPr>
-        <w:t xml:space="preserve">Routers transmits packets contained at IP layer, usually these are located at gateways, the point where 2 networks interact..Router uses ICMP ( INternter control message protocol )  to find the best path . The same is used in traceroute. </w:t>
-      </w:r>
-    </w:p>
-    <w:p>
-      <w:pPr>
-        <w:pStyle w:val="Normal"/>
-        <w:rPr>
-          <w:rFonts w:ascii="Liberation Serif" w:hAnsi="Liberation Serif"/>
+      </w:pPr>
+      <w:r>
+        <w:rPr>
           <w:b w:val="false"/>
           <w:bCs w:val="false"/>
           <w:color w:val="000000"/>
@@ -21902,10 +21888,12 @@
           <w:szCs w:val="26"/>
           <w:shd w:fill="FFFFFF" w:val="clear"/>
         </w:rPr>
-      </w:pPr>
-      <w:r>
-        <w:rPr>
-          <w:rFonts w:ascii="Liberation Serif" w:hAnsi="Liberation Serif"/>
+      </w:r>
+    </w:p>
+    <w:p>
+      <w:pPr>
+        <w:pStyle w:val="Normal"/>
+        <w:rPr>
           <w:b w:val="false"/>
           <w:bCs w:val="false"/>
           <w:color w:val="000000"/>
@@ -21913,13 +21901,9 @@
           <w:szCs w:val="26"/>
           <w:shd w:fill="FFFFFF" w:val="clear"/>
         </w:rPr>
-      </w:r>
-    </w:p>
-    <w:p>
-      <w:pPr>
-        <w:pStyle w:val="Normal"/>
-        <w:rPr>
-          <w:rFonts w:ascii="Liberation Serif" w:hAnsi="Liberation Serif"/>
+      </w:pPr>
+      <w:r>
+        <w:rPr>
           <w:b w:val="false"/>
           <w:bCs w:val="false"/>
           <w:color w:val="000000"/>
@@ -21927,10 +21911,12 @@
           <w:szCs w:val="26"/>
           <w:shd w:fill="FFFFFF" w:val="clear"/>
         </w:rPr>
-      </w:pPr>
-      <w:r>
-        <w:rPr>
-          <w:rFonts w:ascii="Liberation Serif" w:hAnsi="Liberation Serif"/>
+      </w:r>
+    </w:p>
+    <w:p>
+      <w:pPr>
+        <w:pStyle w:val="Normal"/>
+        <w:rPr>
           <w:b w:val="false"/>
           <w:bCs w:val="false"/>
           <w:color w:val="000000"/>
@@ -21938,13 +21924,9 @@
           <w:szCs w:val="26"/>
           <w:shd w:fill="FFFFFF" w:val="clear"/>
         </w:rPr>
-      </w:r>
-    </w:p>
-    <w:p>
-      <w:pPr>
-        <w:pStyle w:val="Normal"/>
-        <w:rPr>
-          <w:rFonts w:ascii="Liberation Serif" w:hAnsi="Liberation Serif"/>
+      </w:pPr>
+      <w:r>
+        <w:rPr>
           <w:b w:val="false"/>
           <w:bCs w:val="false"/>
           <w:color w:val="000000"/>
@@ -21952,10 +21934,12 @@
           <w:szCs w:val="26"/>
           <w:shd w:fill="FFFFFF" w:val="clear"/>
         </w:rPr>
-      </w:pPr>
-      <w:r>
-        <w:rPr>
-          <w:rFonts w:ascii="Liberation Serif" w:hAnsi="Liberation Serif"/>
+      </w:r>
+    </w:p>
+    <w:p>
+      <w:pPr>
+        <w:pStyle w:val="Normal"/>
+        <w:rPr>
           <w:b w:val="false"/>
           <w:bCs w:val="false"/>
           <w:color w:val="000000"/>
@@ -21963,13 +21947,9 @@
           <w:szCs w:val="26"/>
           <w:shd w:fill="FFFFFF" w:val="clear"/>
         </w:rPr>
-      </w:r>
-    </w:p>
-    <w:p>
-      <w:pPr>
-        <w:pStyle w:val="Normal"/>
-        <w:rPr>
-          <w:rFonts w:ascii="Liberation Serif" w:hAnsi="Liberation Serif"/>
+      </w:pPr>
+      <w:r>
+        <w:rPr>
           <w:b w:val="false"/>
           <w:bCs w:val="false"/>
           <w:color w:val="000000"/>
@@ -21977,10 +21957,13 @@
           <w:szCs w:val="26"/>
           <w:shd w:fill="FFFFFF" w:val="clear"/>
         </w:rPr>
-      </w:pPr>
-      <w:r>
-        <w:rPr>
-          <w:rFonts w:ascii="Liberation Serif" w:hAnsi="Liberation Serif"/>
+        <w:t>OSI ( Open System Interconnection model )</w:t>
+      </w:r>
+    </w:p>
+    <w:p>
+      <w:pPr>
+        <w:pStyle w:val="Normal"/>
+        <w:rPr>
           <w:b w:val="false"/>
           <w:bCs w:val="false"/>
           <w:color w:val="000000"/>
@@ -21988,14 +21971,9 @@
           <w:szCs w:val="26"/>
           <w:shd w:fill="FFFFFF" w:val="clear"/>
         </w:rPr>
-        <w:t>OSI ( Open System Interconnection model )</w:t>
-      </w:r>
-    </w:p>
-    <w:p>
-      <w:pPr>
-        <w:pStyle w:val="Normal"/>
-        <w:rPr>
-          <w:rFonts w:ascii="Liberation Serif" w:hAnsi="Liberation Serif"/>
+      </w:pPr>
+      <w:r>
+        <w:rPr>
           <w:b w:val="false"/>
           <w:bCs w:val="false"/>
           <w:color w:val="000000"/>
@@ -22003,10 +21981,12 @@
           <w:szCs w:val="26"/>
           <w:shd w:fill="FFFFFF" w:val="clear"/>
         </w:rPr>
-      </w:pPr>
-      <w:r>
-        <w:rPr>
-          <w:rFonts w:ascii="Liberation Serif" w:hAnsi="Liberation Serif"/>
+      </w:r>
+    </w:p>
+    <w:p>
+      <w:pPr>
+        <w:pStyle w:val="Normal"/>
+        <w:rPr>
           <w:b w:val="false"/>
           <w:bCs w:val="false"/>
           <w:color w:val="000000"/>
@@ -22014,13 +21994,9 @@
           <w:szCs w:val="26"/>
           <w:shd w:fill="FFFFFF" w:val="clear"/>
         </w:rPr>
-      </w:r>
-    </w:p>
-    <w:p>
-      <w:pPr>
-        <w:pStyle w:val="Normal"/>
-        <w:rPr>
-          <w:rFonts w:ascii="Liberation Serif" w:hAnsi="Liberation Serif"/>
+      </w:pPr>
+      <w:r>
+        <w:rPr>
           <w:b w:val="false"/>
           <w:bCs w:val="false"/>
           <w:color w:val="000000"/>
@@ -22028,10 +22004,13 @@
           <w:szCs w:val="26"/>
           <w:shd w:fill="FFFFFF" w:val="clear"/>
         </w:rPr>
-      </w:pPr>
-      <w:r>
-        <w:rPr>
-          <w:rFonts w:ascii="Liberation Serif" w:hAnsi="Liberation Serif"/>
+        <w:t>It is a reference tool to understand data communications between 2 networked devices and divides the communication process in 7 layers</w:t>
+      </w:r>
+    </w:p>
+    <w:p>
+      <w:pPr>
+        <w:pStyle w:val="Normal"/>
+        <w:rPr>
           <w:b w:val="false"/>
           <w:bCs w:val="false"/>
           <w:color w:val="000000"/>
@@ -22039,14 +22018,9 @@
           <w:szCs w:val="26"/>
           <w:shd w:fill="FFFFFF" w:val="clear"/>
         </w:rPr>
-        <w:t>It is a reference tool to understand data communications between 2 networked devices and divides the communication process in 7 layers</w:t>
-      </w:r>
-    </w:p>
-    <w:p>
-      <w:pPr>
-        <w:pStyle w:val="Normal"/>
-        <w:rPr>
-          <w:rFonts w:ascii="Liberation Serif" w:hAnsi="Liberation Serif"/>
+      </w:pPr>
+      <w:r>
+        <w:rPr>
           <w:b w:val="false"/>
           <w:bCs w:val="false"/>
           <w:color w:val="000000"/>
@@ -22054,10 +22028,13 @@
           <w:szCs w:val="26"/>
           <w:shd w:fill="FFFFFF" w:val="clear"/>
         </w:rPr>
-      </w:pPr>
-      <w:r>
-        <w:rPr>
-          <w:rFonts w:ascii="Liberation Serif" w:hAnsi="Liberation Serif"/>
+        <w:t>Physical layers are the hw based transmission segments</w:t>
+      </w:r>
+    </w:p>
+    <w:p>
+      <w:pPr>
+        <w:pStyle w:val="Normal"/>
+        <w:rPr>
           <w:b w:val="false"/>
           <w:bCs w:val="false"/>
           <w:color w:val="000000"/>
@@ -22065,14 +22042,9 @@
           <w:szCs w:val="26"/>
           <w:shd w:fill="FFFFFF" w:val="clear"/>
         </w:rPr>
-        <w:t>Physical layers are the hw based transmission segments</w:t>
-      </w:r>
-    </w:p>
-    <w:p>
-      <w:pPr>
-        <w:pStyle w:val="Normal"/>
-        <w:rPr>
-          <w:rFonts w:ascii="Liberation Serif" w:hAnsi="Liberation Serif"/>
+      </w:pPr>
+      <w:r>
+        <w:rPr>
           <w:b w:val="false"/>
           <w:bCs w:val="false"/>
           <w:color w:val="000000"/>
@@ -22080,10 +22052,13 @@
           <w:szCs w:val="26"/>
           <w:shd w:fill="FFFFFF" w:val="clear"/>
         </w:rPr>
-      </w:pPr>
-      <w:r>
-        <w:rPr>
-          <w:rFonts w:ascii="Liberation Serif" w:hAnsi="Liberation Serif"/>
+        <w:t>Data link layer : Switches , NIC , bridge and Hub work at this level , NIC have MAC adddresses which it uses to forward and filter the data</w:t>
+      </w:r>
+    </w:p>
+    <w:p>
+      <w:pPr>
+        <w:pStyle w:val="Normal"/>
+        <w:rPr>
           <w:b w:val="false"/>
           <w:bCs w:val="false"/>
           <w:color w:val="000000"/>
@@ -22091,14 +22066,9 @@
           <w:szCs w:val="26"/>
           <w:shd w:fill="FFFFFF" w:val="clear"/>
         </w:rPr>
-        <w:t>Data link layer : Switches , NIC , bridge and Hub work at this level , NIC have MAC adddresses which it uses to forward and filter the data</w:t>
-      </w:r>
-    </w:p>
-    <w:p>
-      <w:pPr>
-        <w:pStyle w:val="Normal"/>
-        <w:rPr>
-          <w:rFonts w:ascii="Liberation Serif" w:hAnsi="Liberation Serif"/>
+      </w:pPr>
+      <w:r>
+        <w:rPr>
           <w:b w:val="false"/>
           <w:bCs w:val="false"/>
           <w:color w:val="000000"/>
@@ -22106,10 +22076,13 @@
           <w:szCs w:val="26"/>
           <w:shd w:fill="FFFFFF" w:val="clear"/>
         </w:rPr>
-      </w:pPr>
-      <w:r>
-        <w:rPr>
-          <w:rFonts w:ascii="Liberation Serif" w:hAnsi="Liberation Serif"/>
+        <w:t>Example of presentation layer : MIME, XDR and for</w:t>
+      </w:r>
+    </w:p>
+    <w:p>
+      <w:pPr>
+        <w:pStyle w:val="Normal"/>
+        <w:rPr>
           <w:b w:val="false"/>
           <w:bCs w:val="false"/>
           <w:color w:val="000000"/>
@@ -22117,14 +22090,9 @@
           <w:szCs w:val="26"/>
           <w:shd w:fill="FFFFFF" w:val="clear"/>
         </w:rPr>
-        <w:t>Example of presentation layer : MIME, XDR and for</w:t>
-      </w:r>
-    </w:p>
-    <w:p>
-      <w:pPr>
-        <w:pStyle w:val="Normal"/>
-        <w:rPr>
-          <w:rFonts w:ascii="Liberation Serif" w:hAnsi="Liberation Serif"/>
+      </w:pPr>
+      <w:r>
+        <w:rPr>
           <w:b w:val="false"/>
           <w:bCs w:val="false"/>
           <w:color w:val="000000"/>
@@ -22132,10 +22100,34 @@
           <w:szCs w:val="26"/>
           <w:shd w:fill="FFFFFF" w:val="clear"/>
         </w:rPr>
-      </w:pPr>
-      <w:r>
-        <w:rPr>
-          <w:rFonts w:ascii="Liberation Serif" w:hAnsi="Liberation Serif"/>
+        <w:t>Session layer : Named pipe, RTP</w:t>
+      </w:r>
+    </w:p>
+    <w:p>
+      <w:pPr>
+        <w:pStyle w:val="Normal"/>
+        <w:rPr>
+          <w:b w:val="false"/>
+          <w:bCs w:val="false"/>
+          <w:color w:val="000000"/>
+          <w:sz w:val="26"/>
+          <w:szCs w:val="26"/>
+        </w:rPr>
+      </w:pPr>
+      <w:r>
+        <w:rPr>
+          <w:b w:val="false"/>
+          <w:bCs w:val="false"/>
+          <w:color w:val="000000"/>
+          <w:sz w:val="26"/>
+          <w:szCs w:val="26"/>
+        </w:rPr>
+      </w:r>
+    </w:p>
+    <w:p>
+      <w:pPr>
+        <w:pStyle w:val="Normal"/>
+        <w:rPr>
           <w:b w:val="false"/>
           <w:bCs w:val="false"/>
           <w:color w:val="000000"/>
@@ -22143,37 +22135,9 @@
           <w:szCs w:val="26"/>
           <w:shd w:fill="FFFFFF" w:val="clear"/>
         </w:rPr>
-        <w:t>Session layer : Named pipe, RTP</w:t>
-      </w:r>
-    </w:p>
-    <w:p>
-      <w:pPr>
-        <w:pStyle w:val="Normal"/>
-        <w:rPr>
-          <w:rFonts w:ascii="Liberation Serif" w:hAnsi="Liberation Serif"/>
-          <w:b w:val="false"/>
-          <w:bCs w:val="false"/>
-          <w:color w:val="000000"/>
-          <w:sz w:val="26"/>
-          <w:szCs w:val="26"/>
-        </w:rPr>
-      </w:pPr>
-      <w:r>
-        <w:rPr>
-          <w:rFonts w:ascii="Liberation Serif" w:hAnsi="Liberation Serif"/>
-          <w:b w:val="false"/>
-          <w:bCs w:val="false"/>
-          <w:color w:val="000000"/>
-          <w:sz w:val="26"/>
-          <w:szCs w:val="26"/>
-        </w:rPr>
-      </w:r>
-    </w:p>
-    <w:p>
-      <w:pPr>
-        <w:pStyle w:val="Normal"/>
-        <w:rPr>
-          <w:rFonts w:ascii="Liberation Serif" w:hAnsi="Liberation Serif"/>
+      </w:pPr>
+      <w:r>
+        <w:rPr>
           <w:b w:val="false"/>
           <w:bCs w:val="false"/>
           <w:color w:val="000000"/>
@@ -22181,10 +22145,13 @@
           <w:szCs w:val="26"/>
           <w:shd w:fill="FFFFFF" w:val="clear"/>
         </w:rPr>
-      </w:pPr>
-      <w:r>
-        <w:rPr>
-          <w:rFonts w:ascii="Liberation Serif" w:hAnsi="Liberation Serif"/>
+        <w:t>bridges are basically softwares</w:t>
+      </w:r>
+    </w:p>
+    <w:p>
+      <w:pPr>
+        <w:pStyle w:val="Normal"/>
+        <w:rPr>
           <w:b w:val="false"/>
           <w:bCs w:val="false"/>
           <w:color w:val="000000"/>
@@ -22192,14 +22159,9 @@
           <w:szCs w:val="26"/>
           <w:shd w:fill="FFFFFF" w:val="clear"/>
         </w:rPr>
-        <w:t>bridges are basically softwares</w:t>
-      </w:r>
-    </w:p>
-    <w:p>
-      <w:pPr>
-        <w:pStyle w:val="Normal"/>
-        <w:rPr>
-          <w:rFonts w:ascii="Liberation Serif" w:hAnsi="Liberation Serif"/>
+      </w:pPr>
+      <w:r>
+        <w:rPr>
           <w:b w:val="false"/>
           <w:bCs w:val="false"/>
           <w:color w:val="000000"/>
@@ -22207,10 +22169,13 @@
           <w:szCs w:val="26"/>
           <w:shd w:fill="FFFFFF" w:val="clear"/>
         </w:rPr>
-      </w:pPr>
-      <w:r>
-        <w:rPr>
-          <w:rFonts w:ascii="Liberation Serif" w:hAnsi="Liberation Serif"/>
+        <w:t>IP</w:t>
+      </w:r>
+    </w:p>
+    <w:p>
+      <w:pPr>
+        <w:pStyle w:val="Normal"/>
+        <w:rPr>
           <w:b w:val="false"/>
           <w:bCs w:val="false"/>
           <w:color w:val="000000"/>
@@ -22218,14 +22183,9 @@
           <w:szCs w:val="26"/>
           <w:shd w:fill="FFFFFF" w:val="clear"/>
         </w:rPr>
-        <w:t>IP</w:t>
-      </w:r>
-    </w:p>
-    <w:p>
-      <w:pPr>
-        <w:pStyle w:val="Normal"/>
-        <w:rPr>
-          <w:rFonts w:ascii="Liberation Serif" w:hAnsi="Liberation Serif"/>
+      </w:pPr>
+      <w:r>
+        <w:rPr>
           <w:b w:val="false"/>
           <w:bCs w:val="false"/>
           <w:color w:val="000000"/>
@@ -22233,10 +22193,13 @@
           <w:szCs w:val="26"/>
           <w:shd w:fill="FFFFFF" w:val="clear"/>
         </w:rPr>
-      </w:pPr>
-      <w:r>
-        <w:rPr>
-          <w:rFonts w:ascii="Liberation Serif" w:hAnsi="Liberation Serif"/>
+        <w:t>TCP : segments build up here .. flow control happens here..Error detection</w:t>
+      </w:r>
+    </w:p>
+    <w:p>
+      <w:pPr>
+        <w:pStyle w:val="Normal"/>
+        <w:rPr>
           <w:b w:val="false"/>
           <w:bCs w:val="false"/>
           <w:color w:val="000000"/>
@@ -22244,14 +22207,9 @@
           <w:szCs w:val="26"/>
           <w:shd w:fill="FFFFFF" w:val="clear"/>
         </w:rPr>
-        <w:t>TCP : segments build up here .. flow control happens here..Error detection</w:t>
-      </w:r>
-    </w:p>
-    <w:p>
-      <w:pPr>
-        <w:pStyle w:val="Normal"/>
-        <w:rPr>
-          <w:rFonts w:ascii="Liberation Serif" w:hAnsi="Liberation Serif"/>
+      </w:pPr>
+      <w:r>
+        <w:rPr>
           <w:b w:val="false"/>
           <w:bCs w:val="false"/>
           <w:color w:val="000000"/>
@@ -22259,10 +22217,13 @@
           <w:szCs w:val="26"/>
           <w:shd w:fill="FFFFFF" w:val="clear"/>
         </w:rPr>
-      </w:pPr>
-      <w:r>
-        <w:rPr>
-          <w:rFonts w:ascii="Liberation Serif" w:hAnsi="Liberation Serif"/>
+        <w:t>Session layer : As name implies establishes the session between n/w entities</w:t>
+      </w:r>
+    </w:p>
+    <w:p>
+      <w:pPr>
+        <w:pStyle w:val="Normal"/>
+        <w:rPr>
           <w:b w:val="false"/>
           <w:bCs w:val="false"/>
           <w:color w:val="000000"/>
@@ -22270,14 +22231,9 @@
           <w:szCs w:val="26"/>
           <w:shd w:fill="FFFFFF" w:val="clear"/>
         </w:rPr>
-        <w:t>Session layer : As name implies establishes the session between n/w entities</w:t>
-      </w:r>
-    </w:p>
-    <w:p>
-      <w:pPr>
-        <w:pStyle w:val="Normal"/>
-        <w:rPr>
-          <w:rFonts w:ascii="Liberation Serif" w:hAnsi="Liberation Serif"/>
+      </w:pPr>
+      <w:r>
+        <w:rPr>
           <w:b w:val="false"/>
           <w:bCs w:val="false"/>
           <w:color w:val="000000"/>
@@ -22285,10 +22241,184 @@
           <w:szCs w:val="26"/>
           <w:shd w:fill="FFFFFF" w:val="clear"/>
         </w:rPr>
-      </w:pPr>
-      <w:r>
-        <w:rPr>
-          <w:rFonts w:ascii="Liberation Serif" w:hAnsi="Liberation Serif"/>
+        <w:t>Presentation : Data format, compression algos and encryption</w:t>
+      </w:r>
+    </w:p>
+    <w:p>
+      <w:pPr>
+        <w:pStyle w:val="Normal"/>
+        <w:rPr>
+          <w:b w:val="false"/>
+          <w:bCs w:val="false"/>
+          <w:color w:val="000000"/>
+          <w:sz w:val="26"/>
+          <w:szCs w:val="26"/>
+        </w:rPr>
+      </w:pPr>
+      <w:r>
+        <w:rPr>
+          <w:b w:val="false"/>
+          <w:bCs w:val="false"/>
+          <w:color w:val="000000"/>
+          <w:sz w:val="26"/>
+          <w:szCs w:val="26"/>
+        </w:rPr>
+      </w:r>
+    </w:p>
+    <w:p>
+      <w:pPr>
+        <w:pStyle w:val="Normal"/>
+        <w:rPr>
+          <w:b/>
+          <w:bCs/>
+          <w:color w:val="000000"/>
+          <w:sz w:val="26"/>
+          <w:szCs w:val="26"/>
+        </w:rPr>
+      </w:pPr>
+      <w:r>
+        <w:rPr>
+          <w:b/>
+          <w:bCs/>
+          <w:color w:val="000000"/>
+          <w:sz w:val="26"/>
+          <w:szCs w:val="26"/>
+        </w:rPr>
+        <w:t xml:space="preserve">DHCP </w:t>
+      </w:r>
+    </w:p>
+    <w:p>
+      <w:pPr>
+        <w:pStyle w:val="Normal"/>
+        <w:rPr>
+          <w:b w:val="false"/>
+          <w:bCs w:val="false"/>
+          <w:color w:val="000000"/>
+          <w:sz w:val="26"/>
+          <w:szCs w:val="26"/>
+        </w:rPr>
+      </w:pPr>
+      <w:r>
+        <w:rPr>
+          <w:b w:val="false"/>
+          <w:bCs w:val="false"/>
+          <w:color w:val="000000"/>
+          <w:sz w:val="26"/>
+          <w:szCs w:val="26"/>
+        </w:rPr>
+        <w:t>Client with its mac send the request to router or whosoever assigns the ip address, send DHCP discover packet in the form of UDP server it gets ACK packet and the corr. IP address</w:t>
+      </w:r>
+    </w:p>
+    <w:p>
+      <w:pPr>
+        <w:pStyle w:val="Normal"/>
+        <w:rPr>
+          <w:b w:val="false"/>
+          <w:bCs w:val="false"/>
+          <w:color w:val="000000"/>
+          <w:sz w:val="26"/>
+          <w:szCs w:val="26"/>
+        </w:rPr>
+      </w:pPr>
+      <w:r>
+        <w:rPr>
+          <w:b w:val="false"/>
+          <w:bCs w:val="false"/>
+          <w:color w:val="000000"/>
+          <w:sz w:val="26"/>
+          <w:szCs w:val="26"/>
+        </w:rPr>
+        <w:t>DHCP servers use the MAC address to identify devices and give some devices fixed IP addresses</w:t>
+      </w:r>
+    </w:p>
+    <w:p>
+      <w:pPr>
+        <w:pStyle w:val="Normal"/>
+        <w:rPr>
+          <w:b w:val="false"/>
+          <w:bCs w:val="false"/>
+          <w:color w:val="000000"/>
+          <w:sz w:val="26"/>
+          <w:szCs w:val="26"/>
+        </w:rPr>
+      </w:pPr>
+      <w:r>
+        <w:rPr>
+          <w:b w:val="false"/>
+          <w:bCs w:val="false"/>
+          <w:color w:val="000000"/>
+          <w:sz w:val="26"/>
+          <w:szCs w:val="26"/>
+        </w:rPr>
+      </w:r>
+    </w:p>
+    <w:p>
+      <w:pPr>
+        <w:pStyle w:val="Normal"/>
+        <w:rPr>
+          <w:b w:val="false"/>
+          <w:bCs w:val="false"/>
+          <w:color w:val="000000"/>
+          <w:sz w:val="26"/>
+          <w:szCs w:val="26"/>
+        </w:rPr>
+      </w:pPr>
+      <w:r>
+        <w:rPr>
+          <w:b w:val="false"/>
+          <w:bCs w:val="false"/>
+          <w:color w:val="000000"/>
+          <w:sz w:val="26"/>
+          <w:szCs w:val="26"/>
+        </w:rPr>
+      </w:r>
+    </w:p>
+    <w:p>
+      <w:pPr>
+        <w:pStyle w:val="Normal"/>
+        <w:rPr>
+          <w:b w:val="false"/>
+          <w:bCs w:val="false"/>
+          <w:color w:val="000000"/>
+          <w:sz w:val="26"/>
+          <w:szCs w:val="26"/>
+        </w:rPr>
+      </w:pPr>
+      <w:r>
+        <w:rPr>
+          <w:b w:val="false"/>
+          <w:bCs w:val="false"/>
+          <w:color w:val="000000"/>
+          <w:sz w:val="26"/>
+          <w:szCs w:val="26"/>
+        </w:rPr>
+      </w:r>
+    </w:p>
+    <w:p>
+      <w:pPr>
+        <w:pStyle w:val="Normal"/>
+        <w:rPr>
+          <w:b w:val="false"/>
+          <w:bCs w:val="false"/>
+          <w:color w:val="000000"/>
+          <w:sz w:val="26"/>
+          <w:szCs w:val="26"/>
+        </w:rPr>
+      </w:pPr>
+      <w:r>
+        <w:rPr>
+          <w:b w:val="false"/>
+          <w:bCs w:val="false"/>
+          <w:color w:val="000000"/>
+          <w:sz w:val="26"/>
+          <w:szCs w:val="26"/>
+        </w:rPr>
+      </w:r>
+    </w:p>
+    <w:p>
+      <w:pPr>
+        <w:pStyle w:val="Normal"/>
+        <w:rPr>
           <w:b w:val="false"/>
           <w:bCs w:val="false"/>
           <w:color w:val="000000"/>
@@ -22296,222 +22426,9 @@
           <w:szCs w:val="26"/>
           <w:shd w:fill="FFFFFF" w:val="clear"/>
         </w:rPr>
-        <w:t>Presentation : Data format, compression algos and encryption</w:t>
-      </w:r>
-    </w:p>
-    <w:p>
-      <w:pPr>
-        <w:pStyle w:val="Normal"/>
-        <w:rPr>
-          <w:rFonts w:ascii="Liberation Serif" w:hAnsi="Liberation Serif"/>
-          <w:b w:val="false"/>
-          <w:bCs w:val="false"/>
-          <w:color w:val="000000"/>
-          <w:sz w:val="26"/>
-          <w:szCs w:val="26"/>
-        </w:rPr>
-      </w:pPr>
-      <w:r>
-        <w:rPr>
-          <w:rFonts w:ascii="Liberation Serif" w:hAnsi="Liberation Serif"/>
-          <w:b w:val="false"/>
-          <w:bCs w:val="false"/>
-          <w:color w:val="000000"/>
-          <w:sz w:val="26"/>
-          <w:szCs w:val="26"/>
-        </w:rPr>
-      </w:r>
-    </w:p>
-    <w:p>
-      <w:pPr>
-        <w:pStyle w:val="Normal"/>
-        <w:rPr>
-          <w:rFonts w:ascii="Liberation Serif" w:hAnsi="Liberation Serif"/>
-          <w:b w:val="false"/>
-          <w:bCs w:val="false"/>
-          <w:color w:val="000000"/>
-          <w:sz w:val="26"/>
-          <w:szCs w:val="26"/>
-        </w:rPr>
-      </w:pPr>
-      <w:r>
-        <w:rPr>
-          <w:rFonts w:ascii="Liberation Serif" w:hAnsi="Liberation Serif"/>
-          <w:b/>
-          <w:bCs/>
-          <w:color w:val="000000"/>
-          <w:sz w:val="26"/>
-          <w:szCs w:val="26"/>
-        </w:rPr>
-        <w:t xml:space="preserve">DHCP </w:t>
-      </w:r>
-      <w:r>
-        <w:rPr>
-          <w:rFonts w:ascii="Liberation Serif" w:hAnsi="Liberation Serif"/>
-          <w:b w:val="false"/>
-          <w:bCs w:val="false"/>
-          <w:color w:val="000000"/>
-          <w:sz w:val="26"/>
-          <w:szCs w:val="26"/>
-        </w:rPr>
-      </w:r>
-    </w:p>
-    <w:p>
-      <w:pPr>
-        <w:pStyle w:val="Normal"/>
-        <w:rPr>
-          <w:rFonts w:ascii="Liberation Serif" w:hAnsi="Liberation Serif"/>
-          <w:b w:val="false"/>
-          <w:bCs w:val="false"/>
-          <w:color w:val="000000"/>
-          <w:sz w:val="26"/>
-          <w:szCs w:val="26"/>
-        </w:rPr>
-      </w:pPr>
-      <w:r>
-        <w:rPr>
-          <w:rFonts w:ascii="Liberation Serif" w:hAnsi="Liberation Serif"/>
-          <w:b w:val="false"/>
-          <w:bCs w:val="false"/>
-          <w:color w:val="000000"/>
-          <w:sz w:val="26"/>
-          <w:szCs w:val="26"/>
-        </w:rPr>
-        <w:t>Client with its mac send the request to router or whosoever assigns the ip address, send DHCP discover packet in the form of UDP server it gets ACK packet and the corr. IP address</w:t>
-      </w:r>
-    </w:p>
-    <w:p>
-      <w:pPr>
-        <w:pStyle w:val="Normal"/>
-        <w:rPr>
-          <w:rFonts w:ascii="Liberation Serif" w:hAnsi="Liberation Serif"/>
-          <w:b w:val="false"/>
-          <w:bCs w:val="false"/>
-          <w:color w:val="000000"/>
-          <w:sz w:val="26"/>
-          <w:szCs w:val="26"/>
-        </w:rPr>
-      </w:pPr>
-      <w:r>
-        <w:rPr>
-          <w:rFonts w:ascii="Liberation Serif" w:hAnsi="Liberation Serif"/>
-          <w:b w:val="false"/>
-          <w:bCs w:val="false"/>
-          <w:color w:val="000000"/>
-          <w:sz w:val="26"/>
-          <w:szCs w:val="26"/>
-        </w:rPr>
-        <w:t>DHCP servers use the MAC address to identify devices and give some devices fixed IP addresses</w:t>
-      </w:r>
-    </w:p>
-    <w:p>
-      <w:pPr>
-        <w:pStyle w:val="Normal"/>
-        <w:rPr>
-          <w:rFonts w:ascii="Liberation Serif" w:hAnsi="Liberation Serif"/>
-          <w:b w:val="false"/>
-          <w:bCs w:val="false"/>
-          <w:color w:val="000000"/>
-          <w:sz w:val="26"/>
-          <w:szCs w:val="26"/>
-        </w:rPr>
-      </w:pPr>
-      <w:r>
-        <w:rPr>
-          <w:rFonts w:ascii="Liberation Serif" w:hAnsi="Liberation Serif"/>
-          <w:b w:val="false"/>
-          <w:bCs w:val="false"/>
-          <w:color w:val="000000"/>
-          <w:sz w:val="26"/>
-          <w:szCs w:val="26"/>
-        </w:rPr>
-      </w:r>
-    </w:p>
-    <w:p>
-      <w:pPr>
-        <w:pStyle w:val="Normal"/>
-        <w:rPr>
-          <w:rFonts w:ascii="Liberation Serif" w:hAnsi="Liberation Serif"/>
-          <w:b w:val="false"/>
-          <w:bCs w:val="false"/>
-          <w:color w:val="000000"/>
-          <w:sz w:val="26"/>
-          <w:szCs w:val="26"/>
-        </w:rPr>
-      </w:pPr>
-      <w:r>
-        <w:rPr>
-          <w:rFonts w:ascii="Liberation Serif" w:hAnsi="Liberation Serif"/>
-          <w:b w:val="false"/>
-          <w:bCs w:val="false"/>
-          <w:color w:val="000000"/>
-          <w:sz w:val="26"/>
-          <w:szCs w:val="26"/>
-        </w:rPr>
-      </w:r>
-    </w:p>
-    <w:p>
-      <w:pPr>
-        <w:pStyle w:val="Normal"/>
-        <w:rPr>
-          <w:rFonts w:ascii="Liberation Serif" w:hAnsi="Liberation Serif"/>
-          <w:b w:val="false"/>
-          <w:bCs w:val="false"/>
-          <w:color w:val="000000"/>
-          <w:sz w:val="26"/>
-          <w:szCs w:val="26"/>
-        </w:rPr>
-      </w:pPr>
-      <w:r>
-        <w:rPr>
-          <w:rFonts w:ascii="Liberation Serif" w:hAnsi="Liberation Serif"/>
-          <w:b w:val="false"/>
-          <w:bCs w:val="false"/>
-          <w:color w:val="000000"/>
-          <w:sz w:val="26"/>
-          <w:szCs w:val="26"/>
-        </w:rPr>
-      </w:r>
-    </w:p>
-    <w:p>
-      <w:pPr>
-        <w:pStyle w:val="Normal"/>
-        <w:rPr>
-          <w:rFonts w:ascii="Liberation Serif" w:hAnsi="Liberation Serif"/>
-          <w:b w:val="false"/>
-          <w:bCs w:val="false"/>
-          <w:color w:val="000000"/>
-          <w:sz w:val="26"/>
-          <w:szCs w:val="26"/>
-        </w:rPr>
-      </w:pPr>
-      <w:r>
-        <w:rPr>
-          <w:rFonts w:ascii="Liberation Serif" w:hAnsi="Liberation Serif"/>
-          <w:b w:val="false"/>
-          <w:bCs w:val="false"/>
-          <w:color w:val="000000"/>
-          <w:sz w:val="26"/>
-          <w:szCs w:val="26"/>
-        </w:rPr>
-      </w:r>
-    </w:p>
-    <w:p>
-      <w:pPr>
-        <w:pStyle w:val="Normal"/>
-        <w:rPr>
-          <w:rFonts w:ascii="Liberation Serif" w:hAnsi="Liberation Serif"/>
-          <w:b w:val="false"/>
-          <w:bCs w:val="false"/>
-          <w:color w:val="000000"/>
-          <w:sz w:val="26"/>
-          <w:szCs w:val="26"/>
-          <w:shd w:fill="FFFFFF" w:val="clear"/>
-        </w:rPr>
-      </w:pPr>
-      <w:r>
-        <w:rPr>
-          <w:rFonts w:ascii="Liberation Serif" w:hAnsi="Liberation Serif"/>
+      </w:pPr>
+      <w:r>
+        <w:rPr>
           <w:b w:val="false"/>
           <w:bCs w:val="false"/>
           <w:color w:val="000000"/>
@@ -22548,7 +22465,6 @@
       <w:pPr>
         <w:pStyle w:val="Normal"/>
         <w:rPr>
-          <w:rFonts w:ascii="Liberation Serif" w:hAnsi="Liberation Serif"/>
           <w:b w:val="false"/>
           <w:bCs w:val="false"/>
           <w:color w:val="000000"/>
@@ -22558,7 +22474,6 @@
       </w:pPr>
       <w:r>
         <w:rPr>
-          <w:rFonts w:ascii="Liberation Serif" w:hAnsi="Liberation Serif"/>
           <w:b w:val="false"/>
           <w:bCs w:val="false"/>
           <w:color w:val="000000"/>
@@ -22571,7 +22486,6 @@
       <w:pPr>
         <w:pStyle w:val="Normal"/>
         <w:rPr>
-          <w:rFonts w:ascii="Liberation Serif" w:hAnsi="Liberation Serif"/>
           <w:b w:val="false"/>
           <w:bCs w:val="false"/>
           <w:color w:val="000000"/>
@@ -22581,7 +22495,6 @@
       </w:pPr>
       <w:r>
         <w:rPr>
-          <w:rFonts w:ascii="Liberation Serif" w:hAnsi="Liberation Serif"/>
           <w:b w:val="false"/>
           <w:bCs w:val="false"/>
           <w:color w:val="000000"/>
@@ -22594,7 +22507,6 @@
       <w:pPr>
         <w:pStyle w:val="Normal"/>
         <w:rPr>
-          <w:rFonts w:ascii="Liberation Serif" w:hAnsi="Liberation Serif"/>
           <w:b w:val="false"/>
           <w:bCs w:val="false"/>
           <w:color w:val="000000"/>
@@ -22605,7 +22517,6 @@
       </w:pPr>
       <w:r>
         <w:rPr>
-          <w:rFonts w:ascii="Liberation Serif" w:hAnsi="Liberation Serif"/>
           <w:b/>
           <w:bCs/>
           <w:color w:val="000000"/>
@@ -22617,7 +22528,6 @@
       </w:r>
       <w:r>
         <w:rPr>
-          <w:rFonts w:ascii="Liberation Serif" w:hAnsi="Liberation Serif"/>
           <w:b w:val="false"/>
           <w:bCs w:val="false"/>
           <w:color w:val="000000"/>
@@ -22632,7 +22542,6 @@
       <w:pPr>
         <w:pStyle w:val="Normal"/>
         <w:rPr>
-          <w:rFonts w:ascii="Liberation Serif" w:hAnsi="Liberation Serif"/>
           <w:b w:val="false"/>
           <w:bCs w:val="false"/>
           <w:color w:val="000000"/>
@@ -22643,7 +22552,6 @@
       </w:pPr>
       <w:r>
         <w:rPr>
-          <w:rFonts w:ascii="Liberation Serif" w:hAnsi="Liberation Serif"/>
           <w:b w:val="false"/>
           <w:bCs w:val="false"/>
           <w:color w:val="000000"/>
@@ -22658,7 +22566,6 @@
       <w:pPr>
         <w:pStyle w:val="Normal"/>
         <w:rPr>
-          <w:rFonts w:ascii="Liberation Serif" w:hAnsi="Liberation Serif"/>
           <w:b w:val="false"/>
           <w:bCs w:val="false"/>
           <w:color w:val="000000"/>
@@ -22668,7 +22575,6 @@
       </w:pPr>
       <w:r>
         <w:rPr>
-          <w:rFonts w:ascii="Liberation Serif" w:hAnsi="Liberation Serif"/>
           <w:b w:val="false"/>
           <w:bCs w:val="false"/>
           <w:color w:val="000000"/>
@@ -22681,9 +22587,8 @@
       <w:pPr>
         <w:pStyle w:val="Normal"/>
         <w:rPr>
-          <w:rFonts w:ascii="Liberation Serif" w:hAnsi="Liberation Serif"/>
-          <w:b w:val="false"/>
-          <w:bCs w:val="false"/>
+          <w:b/>
+          <w:bCs/>
           <w:color w:val="000000"/>
           <w:sz w:val="26"/>
           <w:szCs w:val="26"/>
@@ -22691,20 +22596,19 @@
       </w:pPr>
       <w:r>
         <w:rPr>
-          <w:rFonts w:ascii="Liberation Serif" w:hAnsi="Liberation Serif"/>
-          <w:b w:val="false"/>
-          <w:bCs w:val="false"/>
+          <w:b/>
+          <w:bCs/>
           <w:color w:val="000000"/>
           <w:sz w:val="26"/>
           <w:szCs w:val="26"/>
         </w:rPr>
-      </w:r>
-    </w:p>
-    <w:p>
-      <w:pPr>
-        <w:pStyle w:val="Normal"/>
-        <w:rPr>
-          <w:rFonts w:ascii="Liberation Serif" w:hAnsi="Liberation Serif"/>
+        <w:t>About System calls</w:t>
+      </w:r>
+    </w:p>
+    <w:p>
+      <w:pPr>
+        <w:pStyle w:val="Normal"/>
+        <w:rPr>
           <w:b w:val="false"/>
           <w:bCs w:val="false"/>
           <w:color w:val="000000"/>
@@ -22714,13 +22618,339 @@
       </w:pPr>
       <w:r>
         <w:rPr>
-          <w:rFonts w:ascii="Liberation Serif" w:hAnsi="Liberation Serif"/>
           <w:b w:val="false"/>
           <w:bCs w:val="false"/>
           <w:color w:val="000000"/>
           <w:sz w:val="26"/>
           <w:szCs w:val="26"/>
         </w:rPr>
+        <w:t>Once the wrapper has done its initial work it’s time to jump into hyperspace the kernel. The mechanics of this transition vary by processor architecture. In Intel processors, arguments and the syscall number are loaded into registers, then an instruction is executed to put the CPU in privileged mode and immediately transfer control to a global syscall entry point within the kernel. The kernel then uses the syscall number as an index into sys_call_table, an array of function pointers to each syscall implementation like this</w:t>
+      </w:r>
+    </w:p>
+    <w:p>
+      <w:pPr>
+        <w:pStyle w:val="Normal"/>
+        <w:rPr>
+          <w:b w:val="false"/>
+          <w:bCs w:val="false"/>
+          <w:color w:val="000000"/>
+          <w:sz w:val="26"/>
+          <w:szCs w:val="26"/>
+        </w:rPr>
+      </w:pPr>
+      <w:r>
+        <w:rPr>
+          <w:b w:val="false"/>
+          <w:bCs w:val="false"/>
+          <w:color w:val="000000"/>
+          <w:sz w:val="26"/>
+          <w:szCs w:val="26"/>
+        </w:rPr>
+        <w:t>[0] = sys_read,</w:t>
+      </w:r>
+    </w:p>
+    <w:p>
+      <w:pPr>
+        <w:pStyle w:val="Normal"/>
+        <w:rPr>
+          <w:b w:val="false"/>
+          <w:bCs w:val="false"/>
+          <w:color w:val="000000"/>
+          <w:sz w:val="26"/>
+          <w:szCs w:val="26"/>
+        </w:rPr>
+      </w:pPr>
+      <w:r>
+        <w:rPr>
+          <w:b w:val="false"/>
+          <w:bCs w:val="false"/>
+          <w:color w:val="000000"/>
+          <w:sz w:val="26"/>
+          <w:szCs w:val="26"/>
+        </w:rPr>
+        <w:t>[1] = sys_write,</w:t>
+      </w:r>
+    </w:p>
+    <w:p>
+      <w:pPr>
+        <w:pStyle w:val="Normal"/>
+        <w:rPr>
+          <w:b w:val="false"/>
+          <w:bCs w:val="false"/>
+          <w:color w:val="000000"/>
+          <w:sz w:val="26"/>
+          <w:szCs w:val="26"/>
+        </w:rPr>
+      </w:pPr>
+      <w:r>
+        <w:rPr>
+          <w:b w:val="false"/>
+          <w:bCs w:val="false"/>
+          <w:color w:val="000000"/>
+          <w:sz w:val="26"/>
+          <w:szCs w:val="26"/>
+        </w:rPr>
+        <w:t>Following function in entry.S is called</w:t>
+      </w:r>
+    </w:p>
+    <w:p>
+      <w:pPr>
+        <w:pStyle w:val="Normal"/>
+        <w:rPr>
+          <w:b w:val="false"/>
+          <w:bCs w:val="false"/>
+          <w:color w:val="000000"/>
+          <w:sz w:val="26"/>
+          <w:szCs w:val="26"/>
+        </w:rPr>
+      </w:pPr>
+      <w:r>
+        <w:rPr>
+          <w:b w:val="false"/>
+          <w:bCs w:val="false"/>
+          <w:color w:val="000000"/>
+          <w:sz w:val="26"/>
+          <w:szCs w:val="26"/>
+        </w:rPr>
+        <w:t>call *sys_call_table(,%rax,8)  # XXX:    rip relative</w:t>
+      </w:r>
+    </w:p>
+    <w:p>
+      <w:pPr>
+        <w:pStyle w:val="Normal"/>
+        <w:rPr>
+          <w:b w:val="false"/>
+          <w:bCs w:val="false"/>
+          <w:color w:val="000000"/>
+          <w:sz w:val="26"/>
+          <w:szCs w:val="26"/>
+        </w:rPr>
+      </w:pPr>
+      <w:r>
+        <w:rPr>
+          <w:b w:val="false"/>
+          <w:bCs w:val="false"/>
+          <w:color w:val="000000"/>
+          <w:sz w:val="26"/>
+          <w:szCs w:val="26"/>
+        </w:rPr>
+        <w:t>where system call number is stored in %rax register</w:t>
+      </w:r>
+    </w:p>
+    <w:p>
+      <w:pPr>
+        <w:pStyle w:val="Normal"/>
+        <w:rPr>
+          <w:b w:val="false"/>
+          <w:bCs w:val="false"/>
+          <w:color w:val="000000"/>
+          <w:sz w:val="26"/>
+          <w:szCs w:val="26"/>
+        </w:rPr>
+      </w:pPr>
+      <w:r>
+        <w:rPr>
+          <w:b w:val="false"/>
+          <w:bCs w:val="false"/>
+          <w:color w:val="000000"/>
+          <w:sz w:val="26"/>
+          <w:szCs w:val="26"/>
+        </w:rPr>
+        <w:t>And this gives us all we need to join the dots from user space to the kernel code. The standard ABI for how x86_64 user programs invoke a system call is to put the system call number (0 for read) into the RAX register, and the other parameters into specific registers (RDI, RSI, RDX for the first 3 parameters), then issue the SYSCALL instruction. This instruction causes the processor to transition to ring 0 and invoke the code referenced by the MSR_LSTAR model-specific register — namely system_call. The system_call code pushes the registers onto the kernel stack, and calls the function pointer at entry RAX in the sys_call_table table — namely sys_read(), which is a thin, asmlinkage wrapper for the real implementation in SYSC_read().</w:t>
+      </w:r>
+    </w:p>
+    <w:p>
+      <w:pPr>
+        <w:pStyle w:val="Normal"/>
+        <w:rPr>
+          <w:b w:val="false"/>
+          <w:bCs w:val="false"/>
+          <w:color w:val="000000"/>
+          <w:sz w:val="26"/>
+          <w:szCs w:val="26"/>
+        </w:rPr>
+      </w:pPr>
+      <w:r>
+        <w:rPr>
+          <w:b w:val="false"/>
+          <w:bCs w:val="false"/>
+          <w:color w:val="000000"/>
+          <w:sz w:val="26"/>
+          <w:szCs w:val="26"/>
+        </w:rPr>
+      </w:r>
+    </w:p>
+    <w:p>
+      <w:pPr>
+        <w:pStyle w:val="Normal"/>
+        <w:rPr>
+          <w:b w:val="false"/>
+          <w:bCs w:val="false"/>
+          <w:color w:val="000000"/>
+          <w:sz w:val="26"/>
+          <w:szCs w:val="26"/>
+        </w:rPr>
+      </w:pPr>
+      <w:r>
+        <w:rPr>
+          <w:b w:val="false"/>
+          <w:bCs w:val="false"/>
+          <w:color w:val="000000"/>
+          <w:sz w:val="26"/>
+          <w:szCs w:val="26"/>
+        </w:rPr>
+      </w:r>
+    </w:p>
+    <w:p>
+      <w:pPr>
+        <w:pStyle w:val="Normal"/>
+        <w:rPr>
+          <w:b w:val="false"/>
+          <w:bCs w:val="false"/>
+          <w:color w:val="000000"/>
+          <w:sz w:val="26"/>
+          <w:szCs w:val="26"/>
+        </w:rPr>
+      </w:pPr>
+      <w:r>
+        <w:rPr>
+          <w:b w:val="false"/>
+          <w:bCs w:val="false"/>
+          <w:color w:val="000000"/>
+          <w:sz w:val="26"/>
+          <w:szCs w:val="26"/>
+        </w:rPr>
+        <w:t>&gt; All regular file I/O takes place through page cache, kernel loads files in the form of 4Kb chunks, even if you read 1 byte , 4 KB will be loaded</w:t>
+      </w:r>
+    </w:p>
+    <w:p>
+      <w:pPr>
+        <w:pStyle w:val="Normal"/>
+        <w:rPr>
+          <w:b w:val="false"/>
+          <w:bCs w:val="false"/>
+          <w:color w:val="000000"/>
+          <w:sz w:val="26"/>
+          <w:szCs w:val="26"/>
+        </w:rPr>
+      </w:pPr>
+      <w:r>
+        <w:rPr>
+          <w:b w:val="false"/>
+          <w:bCs w:val="false"/>
+          <w:color w:val="000000"/>
+          <w:sz w:val="26"/>
+          <w:szCs w:val="26"/>
+        </w:rPr>
+      </w:r>
+    </w:p>
+    <w:p>
+      <w:pPr>
+        <w:pStyle w:val="Normal"/>
+        <w:rPr>
+          <w:b w:val="false"/>
+          <w:bCs w:val="false"/>
+          <w:color w:val="000000"/>
+          <w:sz w:val="26"/>
+          <w:szCs w:val="26"/>
+        </w:rPr>
+      </w:pPr>
+      <w:r>
+        <w:rPr>
+          <w:b w:val="false"/>
+          <w:bCs w:val="false"/>
+          <w:color w:val="000000"/>
+          <w:sz w:val="26"/>
+          <w:szCs w:val="26"/>
+        </w:rPr>
+        <w:t xml:space="preserve">Virtual Memory </w:t>
+      </w:r>
+    </w:p>
+    <w:p>
+      <w:pPr>
+        <w:pStyle w:val="Normal"/>
+        <w:rPr>
+          <w:b w:val="false"/>
+          <w:bCs w:val="false"/>
+          <w:color w:val="000000"/>
+          <w:sz w:val="26"/>
+          <w:szCs w:val="26"/>
+        </w:rPr>
+      </w:pPr>
+      <w:r>
+        <w:rPr>
+          <w:b w:val="false"/>
+          <w:bCs w:val="false"/>
+          <w:color w:val="000000"/>
+          <w:sz w:val="26"/>
+          <w:szCs w:val="26"/>
+        </w:rPr>
+        <w:t>It is a large address space that is available to the processes running on computer which consists of both physical memory and secondary memory.</w:t>
+      </w:r>
+    </w:p>
+    <w:p>
+      <w:pPr>
+        <w:pStyle w:val="Normal"/>
+        <w:rPr>
+          <w:b w:val="false"/>
+          <w:bCs w:val="false"/>
+          <w:color w:val="000000"/>
+          <w:sz w:val="26"/>
+          <w:szCs w:val="26"/>
+        </w:rPr>
+      </w:pPr>
+      <w:r>
+        <w:rPr>
+          <w:b w:val="false"/>
+          <w:bCs w:val="false"/>
+          <w:color w:val="000000"/>
+          <w:sz w:val="26"/>
+          <w:szCs w:val="26"/>
+        </w:rPr>
+      </w:r>
+    </w:p>
+    <w:p>
+      <w:pPr>
+        <w:pStyle w:val="Normal"/>
+        <w:rPr>
+          <w:b w:val="false"/>
+          <w:bCs w:val="false"/>
+          <w:color w:val="000000"/>
+          <w:sz w:val="26"/>
+          <w:szCs w:val="26"/>
+        </w:rPr>
+      </w:pPr>
+      <w:r>
+        <w:rPr>
+          <w:b w:val="false"/>
+          <w:bCs w:val="false"/>
+          <w:color w:val="000000"/>
+          <w:sz w:val="26"/>
+          <w:szCs w:val="26"/>
+        </w:rPr>
+        <w:t xml:space="preserve">Page table </w:t>
+      </w:r>
+    </w:p>
+    <w:p>
+      <w:pPr>
+        <w:pStyle w:val="Normal"/>
+        <w:rPr>
+          <w:b w:val="false"/>
+          <w:bCs w:val="false"/>
+          <w:color w:val="000000"/>
+          <w:sz w:val="26"/>
+          <w:szCs w:val="26"/>
+        </w:rPr>
+      </w:pPr>
+      <w:r>
+        <w:rPr>
+          <w:b w:val="false"/>
+          <w:bCs w:val="false"/>
+          <w:color w:val="000000"/>
+          <w:sz w:val="26"/>
+          <w:szCs w:val="26"/>
+        </w:rPr>
+        <w:t>It is basically mappping between virtual addresses as seen by process to real memory which is in the form of pages it also contains a bit that tell if a page is in memory or needs to be fetched from memory.When paging and page stealing are used, a problem called "thrashing" can occur, in which the computer spends an unsuitably large amount of time transferring pages to and from a backing store, hence slowing down useful work. Thrashing occurs when there is insufficient memory available to store the working sets of all active programs</w:t>
       </w:r>
     </w:p>
     <w:p>
@@ -22731,6 +22961,371 @@
       </w:pPr>
       <w:r>
         <w:rPr/>
+      </w:r>
+    </w:p>
+    <w:p>
+      <w:pPr>
+        <w:pStyle w:val="Normal"/>
+        <w:rPr/>
+      </w:pPr>
+      <w:r>
+        <w:rPr/>
+      </w:r>
+    </w:p>
+    <w:p>
+      <w:pPr>
+        <w:pStyle w:val="Normal"/>
+        <w:rPr/>
+      </w:pPr>
+      <w:r>
+        <w:rPr/>
+        <w:t>There are three types of buses :</w:t>
+      </w:r>
+    </w:p>
+    <w:p>
+      <w:pPr>
+        <w:pStyle w:val="Normal"/>
+        <w:rPr/>
+      </w:pPr>
+      <w:r>
+        <w:rPr/>
+        <w:t xml:space="preserve"> </w:t>
+      </w:r>
+      <w:r>
+        <w:rPr/>
+        <w:t>the address bus, the data bus and the control bus</w:t>
+      </w:r>
+    </w:p>
+    <w:p>
+      <w:pPr>
+        <w:pStyle w:val="Normal"/>
+        <w:rPr/>
+      </w:pPr>
+      <w:r>
+        <w:rPr/>
+      </w:r>
+    </w:p>
+    <w:p>
+      <w:pPr>
+        <w:pStyle w:val="Normal"/>
+        <w:rPr/>
+      </w:pPr>
+      <w:r>
+        <w:rPr/>
+        <w:t>-fno-asynchronous-unwind-tables can be used to eliminate debugging symbols starting with .cfi ( Call Frame Information )</w:t>
+      </w:r>
+    </w:p>
+    <w:p>
+      <w:pPr>
+        <w:pStyle w:val="Normal"/>
+        <w:rPr/>
+      </w:pPr>
+      <w:r>
+        <w:rPr/>
+      </w:r>
+    </w:p>
+    <w:p>
+      <w:pPr>
+        <w:pStyle w:val="Normal"/>
+        <w:rPr/>
+      </w:pPr>
+      <w:r>
+        <w:rPr/>
+        <w:t>Each process has its page table</w:t>
+      </w:r>
+    </w:p>
+    <w:p>
+      <w:pPr>
+        <w:pStyle w:val="Normal"/>
+        <w:rPr/>
+      </w:pPr>
+      <w:r>
+        <w:rPr/>
+        <w:t>The virtual address generated by a process has offset + virtual page frame number</w:t>
+      </w:r>
+    </w:p>
+    <w:p>
+      <w:pPr>
+        <w:pStyle w:val="Normal"/>
+        <w:rPr/>
+      </w:pPr>
+      <w:r>
+        <w:rPr/>
+        <w:t>VPFN is translated into the virtual address and offset is added to it to go to that instruction</w:t>
+      </w:r>
+    </w:p>
+    <w:p>
+      <w:pPr>
+        <w:pStyle w:val="Normal"/>
+        <w:rPr/>
+      </w:pPr>
+      <w:r>
+        <w:rPr/>
+        <w:t>The set of pages that a process is currently using is called the working set</w:t>
+      </w:r>
+    </w:p>
+    <w:p>
+      <w:pPr>
+        <w:pStyle w:val="Normal"/>
+        <w:rPr/>
+      </w:pPr>
+      <w:r>
+        <w:rPr/>
+        <w:t>The Linux kernel is linked to run in physical address space.</w:t>
+      </w:r>
+    </w:p>
+    <w:p>
+      <w:pPr>
+        <w:pStyle w:val="Normal"/>
+        <w:rPr/>
+      </w:pPr>
+      <w:r>
+        <w:rPr/>
+        <w:t>Block devices are only ever accessed via the buffer cache</w:t>
+      </w:r>
+    </w:p>
+    <w:p>
+      <w:pPr>
+        <w:pStyle w:val="Normal"/>
+        <w:rPr/>
+      </w:pPr>
+      <w:r>
+        <w:rPr/>
+        <w:t>Similar to software cache there is jadrware cache which is xcalled TLB that contain frequently accessed Page table entries. A corrupted cache may be=ringh down the whole system</w:t>
+      </w:r>
+    </w:p>
+    <w:p>
+      <w:pPr>
+        <w:pStyle w:val="Normal"/>
+        <w:rPr/>
+      </w:pPr>
+      <w:r>
+        <w:rPr/>
+      </w:r>
+    </w:p>
+    <w:p>
+      <w:pPr>
+        <w:pStyle w:val="Normal"/>
+        <w:rPr/>
+      </w:pPr>
+      <w:r>
+        <w:rPr/>
+        <w:t>free_area is a vector array with each entry represnting the queue of free blocks of size 2^entry.  It means linked list at entry 2 will have nodes denoting blocks which are free and are of size 2^2</w:t>
+      </w:r>
+    </w:p>
+    <w:p>
+      <w:pPr>
+        <w:pStyle w:val="Normal"/>
+        <w:rPr/>
+      </w:pPr>
+      <w:r>
+        <w:rPr/>
+      </w:r>
+    </w:p>
+    <w:p>
+      <w:pPr>
+        <w:pStyle w:val="Normal"/>
+        <w:rPr/>
+      </w:pPr>
+      <w:r>
+        <w:rPr/>
+        <w:t xml:space="preserve">Each free store also has a map that contains the block numbers of the allocated array of that given size </w:t>
+      </w:r>
+    </w:p>
+    <w:p>
+      <w:pPr>
+        <w:pStyle w:val="Normal"/>
+        <w:rPr/>
+      </w:pPr>
+      <w:r>
+        <w:rPr/>
+        <w:t>When an executable is introduced it is mapped to virtual address space and not directly taken into the physical memory and the former process is called as memory mapping</w:t>
+      </w:r>
+    </w:p>
+    <w:p>
+      <w:pPr>
+        <w:pStyle w:val="Normal"/>
+        <w:rPr/>
+      </w:pPr>
+      <w:r>
+        <w:rPr/>
+      </w:r>
+    </w:p>
+    <w:p>
+      <w:pPr>
+        <w:pStyle w:val="Normal"/>
+        <w:rPr/>
+      </w:pPr>
+      <w:r>
+        <w:rPr/>
+        <w:t>A complete process address space is denoted by memory descriptor which  contains all the information related to the process address space. The memory descriptor is represented by struct mm_struct {}</w:t>
+      </w:r>
+    </w:p>
+    <w:p>
+      <w:pPr>
+        <w:pStyle w:val="Normal"/>
+        <w:rPr/>
+      </w:pPr>
+      <w:r>
+        <w:rPr/>
+        <w:t xml:space="preserve">A mm_struct{} is basically structure that denotes a memory segment it further contains list of vm_area_struct {} </w:t>
+      </w:r>
+    </w:p>
+    <w:p>
+      <w:pPr>
+        <w:pStyle w:val="Normal"/>
+        <w:rPr/>
+      </w:pPr>
+      <w:r>
+        <w:rPr/>
+        <w:t>rss ( resident set size , number of allocated pages )</w:t>
+      </w:r>
+    </w:p>
+    <w:p>
+      <w:pPr>
+        <w:pStyle w:val="Normal"/>
+        <w:rPr/>
+      </w:pPr>
+      <w:r>
+        <w:rPr/>
+        <w:t xml:space="preserve">total_vm ( Total pages ) </w:t>
+      </w:r>
+    </w:p>
+    <w:p>
+      <w:pPr>
+        <w:pStyle w:val="Normal"/>
+        <w:rPr/>
+      </w:pPr>
+      <w:r>
+        <w:rPr/>
+        <w:t>locked_vm ( Locked pages ),  memory area semaphore</w:t>
+      </w:r>
+    </w:p>
+    <w:p>
+      <w:pPr>
+        <w:pStyle w:val="Normal"/>
+        <w:rPr/>
+      </w:pPr>
+      <w:r>
+        <w:rPr/>
+        <w:t xml:space="preserve">mm_users ( Number of processes using this adress space ), </w:t>
+      </w:r>
+    </w:p>
+    <w:p>
+      <w:pPr>
+        <w:pStyle w:val="Normal"/>
+        <w:rPr/>
+      </w:pPr>
+      <w:r>
+        <w:rPr/>
+        <w:t>map_count ( Number of memory areas )</w:t>
+      </w:r>
+    </w:p>
+    <w:p>
+      <w:pPr>
+        <w:pStyle w:val="Normal"/>
+        <w:rPr/>
+      </w:pPr>
+      <w:r>
+        <w:rPr/>
+        <w:t xml:space="preserve">first and last addresses of stack , code , data and heap. </w:t>
+      </w:r>
+    </w:p>
+    <w:p>
+      <w:pPr>
+        <w:pStyle w:val="Normal"/>
+        <w:rPr/>
+      </w:pPr>
+      <w:r>
+        <w:rPr/>
+        <w:t>mm_count ( Primary reference count of usage )</w:t>
+      </w:r>
+    </w:p>
+    <w:p>
+      <w:pPr>
+        <w:pStyle w:val="Normal"/>
+        <w:rPr/>
+      </w:pPr>
+      <w:r>
+        <w:rPr/>
+        <w:t>struct vm_area_struct  *mmap;               /* list of memory areas */</w:t>
+      </w:r>
+    </w:p>
+    <w:p>
+      <w:pPr>
+        <w:pStyle w:val="Normal"/>
+        <w:rPr/>
+      </w:pPr>
+      <w:r>
+        <w:rPr/>
+      </w:r>
+    </w:p>
+    <w:p>
+      <w:pPr>
+        <w:pStyle w:val="Normal"/>
+        <w:rPr/>
+      </w:pPr>
+      <w:r>
+        <w:rPr/>
+        <w:t>When fork() is called copy_mm() is executed that copies parent's memory descriptor</w:t>
+      </w:r>
+    </w:p>
+    <w:p>
+      <w:pPr>
+        <w:pStyle w:val="Normal"/>
+        <w:rPr/>
+      </w:pPr>
+      <w:r>
+        <w:rPr/>
+        <w:t>Linux kernel doesn't differentiates between the processes and threads</w:t>
+      </w:r>
+    </w:p>
+    <w:p>
+      <w:pPr>
+        <w:pStyle w:val="Normal"/>
+        <w:rPr/>
+      </w:pPr>
+      <w:r>
+        <w:rPr/>
+        <w:t>kernel threads do not have any pages in user-space</w:t>
+      </w:r>
+    </w:p>
+    <w:p>
+      <w:pPr>
+        <w:pStyle w:val="Normal"/>
+        <w:rPr/>
+      </w:pPr>
+      <w:r>
+        <w:rPr/>
+      </w:r>
+    </w:p>
+    <w:p>
+      <w:pPr>
+        <w:pStyle w:val="Normal"/>
+        <w:rPr/>
+      </w:pPr>
+      <w:r>
+        <w:rPr/>
+      </w:r>
+    </w:p>
+    <w:p>
+      <w:pPr>
+        <w:pStyle w:val="Normal"/>
+        <w:rPr/>
+      </w:pPr>
+      <w:r>
+        <w:rPr/>
+        <w:t>When an executable is introduced in the virtual memory a vm_area_struct {} structure is filled for that particular area, hence treating that area as a memory object. This structure holds attributes that are applicable to the whole memory area.  Some control flags decides whether :</w:t>
+      </w:r>
+    </w:p>
+    <w:p>
+      <w:pPr>
+        <w:pStyle w:val="Normal"/>
+        <w:rPr/>
+      </w:pPr>
+      <w:r>
+        <w:rPr/>
+        <w:t xml:space="preserve">&gt; </w:t>
       </w:r>
     </w:p>
     <w:sectPr>
@@ -24082,6 +24677,42 @@
       <w:rFonts w:cs="OpenSymbol"/>
     </w:rPr>
   </w:style>
+  <w:style w:type="character" w:styleId="ListLabel28">
+    <w:name w:val="ListLabel 28"/>
+    <w:rPr>
+      <w:rFonts w:cs="Wingdings"/>
+    </w:rPr>
+  </w:style>
+  <w:style w:type="character" w:styleId="ListLabel29">
+    <w:name w:val="ListLabel 29"/>
+    <w:rPr>
+      <w:rFonts w:cs="Symbol"/>
+    </w:rPr>
+  </w:style>
+  <w:style w:type="character" w:styleId="ListLabel30">
+    <w:name w:val="ListLabel 30"/>
+    <w:rPr>
+      <w:rFonts w:cs="OpenSymbol"/>
+    </w:rPr>
+  </w:style>
+  <w:style w:type="character" w:styleId="ListLabel31">
+    <w:name w:val="ListLabel 31"/>
+    <w:rPr>
+      <w:rFonts w:cs="Wingdings"/>
+    </w:rPr>
+  </w:style>
+  <w:style w:type="character" w:styleId="ListLabel32">
+    <w:name w:val="ListLabel 32"/>
+    <w:rPr>
+      <w:rFonts w:cs="Symbol"/>
+    </w:rPr>
+  </w:style>
+  <w:style w:type="character" w:styleId="ListLabel33">
+    <w:name w:val="ListLabel 33"/>
+    <w:rPr>
+      <w:rFonts w:cs="OpenSymbol"/>
+    </w:rPr>
+  </w:style>
   <w:style w:type="paragraph" w:styleId="Heading">
     <w:name w:val="Heading"/>
     <w:basedOn w:val="Normal"/>

</xml_diff>